<commit_message>
Revisão feita na orientação
</commit_message>
<xml_diff>
--- a/Arquivos/4-TCC_PierreCapistranoLopes_BSN 2023 rev 01-11-2023 Jullian.docx
+++ b/Arquivos/4-TCC_PierreCapistranoLopes_BSN 2023 rev 01-11-2023 Jullian.docx
@@ -4565,7 +4565,7 @@
             </w:rPr>
             <w:fldChar w:fldCharType="separate"/>
           </w:r>
-          <w:hyperlink w:anchor="_Toc150784921" w:history="1">
+          <w:hyperlink w:anchor="_Toc150792780" w:history="1">
             <w:r>
               <w:rPr>
                 <w:rStyle w:val="Hyperlink"/>
@@ -4592,7 +4592,7 @@
                 <w:noProof/>
                 <w:webHidden/>
               </w:rPr>
-              <w:instrText xml:space="preserve"> PAGEREF _Toc150784921 \h </w:instrText>
+              <w:instrText xml:space="preserve"> PAGEREF _Toc150792780 \h </w:instrText>
             </w:r>
             <w:r>
               <w:rPr>
@@ -4637,7 +4637,7 @@
               <w:lang w:eastAsia="pt-BR"/>
             </w:rPr>
           </w:pPr>
-          <w:hyperlink w:anchor="_Toc150784922" w:history="1">
+          <w:hyperlink w:anchor="_Toc150792781" w:history="1">
             <w:r>
               <w:rPr>
                 <w:rStyle w:val="Hyperlink"/>
@@ -4664,7 +4664,7 @@
                 <w:noProof/>
                 <w:webHidden/>
               </w:rPr>
-              <w:instrText xml:space="preserve"> PAGEREF _Toc150784922 \h </w:instrText>
+              <w:instrText xml:space="preserve"> PAGEREF _Toc150792781 \h </w:instrText>
             </w:r>
             <w:r>
               <w:rPr>
@@ -4709,7 +4709,7 @@
               <w:lang w:eastAsia="pt-BR"/>
             </w:rPr>
           </w:pPr>
-          <w:hyperlink w:anchor="_Toc150784923" w:history="1">
+          <w:hyperlink w:anchor="_Toc150792782" w:history="1">
             <w:r>
               <w:rPr>
                 <w:rStyle w:val="Hyperlink"/>
@@ -4736,7 +4736,7 @@
                 <w:noProof/>
                 <w:webHidden/>
               </w:rPr>
-              <w:instrText xml:space="preserve"> PAGEREF _Toc150784923 \h </w:instrText>
+              <w:instrText xml:space="preserve"> PAGEREF _Toc150792782 \h </w:instrText>
             </w:r>
             <w:r>
               <w:rPr>
@@ -4779,7 +4779,7 @@
               <w:lang w:eastAsia="pt-BR"/>
             </w:rPr>
           </w:pPr>
-          <w:hyperlink w:anchor="_Toc150784924" w:history="1">
+          <w:hyperlink w:anchor="_Toc150792783" w:history="1">
             <w:r>
               <w:rPr>
                 <w:rStyle w:val="Hyperlink"/>
@@ -4802,7 +4802,7 @@
               <w:rPr>
                 <w:webHidden/>
               </w:rPr>
-              <w:instrText xml:space="preserve"> PAGEREF _Toc150784924 \h </w:instrText>
+              <w:instrText xml:space="preserve"> PAGEREF _Toc150792783 \h </w:instrText>
             </w:r>
             <w:r>
               <w:rPr>
@@ -4841,7 +4841,7 @@
               <w:lang w:eastAsia="pt-BR"/>
             </w:rPr>
           </w:pPr>
-          <w:hyperlink w:anchor="_Toc150784925" w:history="1">
+          <w:hyperlink w:anchor="_Toc150792784" w:history="1">
             <w:r>
               <w:rPr>
                 <w:rStyle w:val="Hyperlink"/>
@@ -4864,7 +4864,7 @@
               <w:rPr>
                 <w:webHidden/>
               </w:rPr>
-              <w:instrText xml:space="preserve"> PAGEREF _Toc150784925 \h </w:instrText>
+              <w:instrText xml:space="preserve"> PAGEREF _Toc150792784 \h </w:instrText>
             </w:r>
             <w:r>
               <w:rPr>
@@ -4905,7 +4905,7 @@
               <w:lang w:eastAsia="pt-BR"/>
             </w:rPr>
           </w:pPr>
-          <w:hyperlink w:anchor="_Toc150784926" w:history="1">
+          <w:hyperlink w:anchor="_Toc150792785" w:history="1">
             <w:r>
               <w:rPr>
                 <w:rStyle w:val="Hyperlink"/>
@@ -4932,7 +4932,7 @@
                 <w:noProof/>
                 <w:webHidden/>
               </w:rPr>
-              <w:instrText xml:space="preserve"> PAGEREF _Toc150784926 \h </w:instrText>
+              <w:instrText xml:space="preserve"> PAGEREF _Toc150792785 \h </w:instrText>
             </w:r>
             <w:r>
               <w:rPr>
@@ -4977,7 +4977,7 @@
               <w:lang w:eastAsia="pt-BR"/>
             </w:rPr>
           </w:pPr>
-          <w:hyperlink w:anchor="_Toc150784927" w:history="1">
+          <w:hyperlink w:anchor="_Toc150792786" w:history="1">
             <w:r>
               <w:rPr>
                 <w:rStyle w:val="Hyperlink"/>
@@ -5004,7 +5004,7 @@
                 <w:noProof/>
                 <w:webHidden/>
               </w:rPr>
-              <w:instrText xml:space="preserve"> PAGEREF _Toc150784927 \h </w:instrText>
+              <w:instrText xml:space="preserve"> PAGEREF _Toc150792786 \h </w:instrText>
             </w:r>
             <w:r>
               <w:rPr>
@@ -5050,7 +5050,7 @@
               <w:lang w:eastAsia="pt-BR"/>
             </w:rPr>
           </w:pPr>
-          <w:hyperlink w:anchor="_Toc150784928" w:history="1">
+          <w:hyperlink w:anchor="_Toc150792787" w:history="1">
             <w:r>
               <w:rPr>
                 <w:rStyle w:val="Hyperlink"/>
@@ -5077,7 +5077,7 @@
                 <w:noProof/>
                 <w:webHidden/>
               </w:rPr>
-              <w:instrText xml:space="preserve"> PAGEREF _Toc150784928 \h </w:instrText>
+              <w:instrText xml:space="preserve"> PAGEREF _Toc150792787 \h </w:instrText>
             </w:r>
             <w:r>
               <w:rPr>
@@ -5122,7 +5122,7 @@
               <w:lang w:eastAsia="pt-BR"/>
             </w:rPr>
           </w:pPr>
-          <w:hyperlink w:anchor="_Toc150784929" w:history="1">
+          <w:hyperlink w:anchor="_Toc150792788" w:history="1">
             <w:r>
               <w:rPr>
                 <w:rStyle w:val="Hyperlink"/>
@@ -5149,7 +5149,7 @@
                 <w:noProof/>
                 <w:webHidden/>
               </w:rPr>
-              <w:instrText xml:space="preserve"> PAGEREF _Toc150784929 \h </w:instrText>
+              <w:instrText xml:space="preserve"> PAGEREF _Toc150792788 \h </w:instrText>
             </w:r>
             <w:r>
               <w:rPr>
@@ -5192,7 +5192,7 @@
               <w:lang w:eastAsia="pt-BR"/>
             </w:rPr>
           </w:pPr>
-          <w:hyperlink w:anchor="_Toc150784930" w:history="1">
+          <w:hyperlink w:anchor="_Toc150792789" w:history="1">
             <w:r>
               <w:rPr>
                 <w:rStyle w:val="Hyperlink"/>
@@ -5215,7 +5215,7 @@
               <w:rPr>
                 <w:webHidden/>
               </w:rPr>
-              <w:instrText xml:space="preserve"> PAGEREF _Toc150784930 \h </w:instrText>
+              <w:instrText xml:space="preserve"> PAGEREF _Toc150792789 \h </w:instrText>
             </w:r>
             <w:r>
               <w:rPr>
@@ -5254,7 +5254,7 @@
               <w:lang w:eastAsia="pt-BR"/>
             </w:rPr>
           </w:pPr>
-          <w:hyperlink w:anchor="_Toc150784931" w:history="1">
+          <w:hyperlink w:anchor="_Toc150792790" w:history="1">
             <w:r>
               <w:rPr>
                 <w:rStyle w:val="Hyperlink"/>
@@ -5277,7 +5277,7 @@
               <w:rPr>
                 <w:webHidden/>
               </w:rPr>
-              <w:instrText xml:space="preserve"> PAGEREF _Toc150784931 \h </w:instrText>
+              <w:instrText xml:space="preserve"> PAGEREF _Toc150792790 \h </w:instrText>
             </w:r>
             <w:r>
               <w:rPr>
@@ -5316,12 +5316,12 @@
               <w:lang w:eastAsia="pt-BR"/>
             </w:rPr>
           </w:pPr>
-          <w:hyperlink w:anchor="_Toc150784932" w:history="1">
+          <w:hyperlink w:anchor="_Toc150792791" w:history="1">
             <w:r>
               <w:rPr>
                 <w:rStyle w:val="Hyperlink"/>
               </w:rPr>
-              <w:t>2.1.4 Regras de Negócio</w:t>
+              <w:t>2.1.3 Regras de Negócio</w:t>
             </w:r>
             <w:r>
               <w:rPr>
@@ -5339,7 +5339,7 @@
               <w:rPr>
                 <w:webHidden/>
               </w:rPr>
-              <w:instrText xml:space="preserve"> PAGEREF _Toc150784932 \h </w:instrText>
+              <w:instrText xml:space="preserve"> PAGEREF _Toc150792791 \h </w:instrText>
             </w:r>
             <w:r>
               <w:rPr>
@@ -5380,7 +5380,7 @@
               <w:lang w:eastAsia="pt-BR"/>
             </w:rPr>
           </w:pPr>
-          <w:hyperlink w:anchor="_Toc150784933" w:history="1">
+          <w:hyperlink w:anchor="_Toc150792792" w:history="1">
             <w:r>
               <w:rPr>
                 <w:rStyle w:val="Hyperlink"/>
@@ -5407,7 +5407,7 @@
                 <w:noProof/>
                 <w:webHidden/>
               </w:rPr>
-              <w:instrText xml:space="preserve"> PAGEREF _Toc150784933 \h </w:instrText>
+              <w:instrText xml:space="preserve"> PAGEREF _Toc150792792 \h </w:instrText>
             </w:r>
             <w:r>
               <w:rPr>
@@ -5450,7 +5450,7 @@
               <w:lang w:eastAsia="pt-BR"/>
             </w:rPr>
           </w:pPr>
-          <w:hyperlink w:anchor="_Toc150784934" w:history="1">
+          <w:hyperlink w:anchor="_Toc150792793" w:history="1">
             <w:r>
               <w:rPr>
                 <w:rStyle w:val="Hyperlink"/>
@@ -5473,7 +5473,7 @@
               <w:rPr>
                 <w:webHidden/>
               </w:rPr>
-              <w:instrText xml:space="preserve"> PAGEREF _Toc150784934 \h </w:instrText>
+              <w:instrText xml:space="preserve"> PAGEREF _Toc150792793 \h </w:instrText>
             </w:r>
             <w:r>
               <w:rPr>
@@ -5512,7 +5512,7 @@
               <w:lang w:eastAsia="pt-BR"/>
             </w:rPr>
           </w:pPr>
-          <w:hyperlink w:anchor="_Toc150784935" w:history="1">
+          <w:hyperlink w:anchor="_Toc150792794" w:history="1">
             <w:r>
               <w:rPr>
                 <w:rStyle w:val="Hyperlink"/>
@@ -5535,7 +5535,7 @@
               <w:rPr>
                 <w:webHidden/>
               </w:rPr>
-              <w:instrText xml:space="preserve"> PAGEREF _Toc150784935 \h </w:instrText>
+              <w:instrText xml:space="preserve"> PAGEREF _Toc150792794 \h </w:instrText>
             </w:r>
             <w:r>
               <w:rPr>
@@ -5576,7 +5576,7 @@
               <w:lang w:eastAsia="pt-BR"/>
             </w:rPr>
           </w:pPr>
-          <w:hyperlink w:anchor="_Toc150784936" w:history="1">
+          <w:hyperlink w:anchor="_Toc150792795" w:history="1">
             <w:r>
               <w:rPr>
                 <w:rStyle w:val="Hyperlink"/>
@@ -5603,7 +5603,7 @@
                 <w:noProof/>
                 <w:webHidden/>
               </w:rPr>
-              <w:instrText xml:space="preserve"> PAGEREF _Toc150784936 \h </w:instrText>
+              <w:instrText xml:space="preserve"> PAGEREF _Toc150792795 \h </w:instrText>
             </w:r>
             <w:r>
               <w:rPr>
@@ -5648,7 +5648,7 @@
               <w:lang w:eastAsia="pt-BR"/>
             </w:rPr>
           </w:pPr>
-          <w:hyperlink w:anchor="_Toc150784937" w:history="1">
+          <w:hyperlink w:anchor="_Toc150792796" w:history="1">
             <w:r>
               <w:rPr>
                 <w:rStyle w:val="Hyperlink"/>
@@ -5675,7 +5675,7 @@
                 <w:noProof/>
                 <w:webHidden/>
               </w:rPr>
-              <w:instrText xml:space="preserve"> PAGEREF _Toc150784937 \h </w:instrText>
+              <w:instrText xml:space="preserve"> PAGEREF _Toc150792796 \h </w:instrText>
             </w:r>
             <w:r>
               <w:rPr>
@@ -5720,7 +5720,7 @@
               <w:lang w:eastAsia="pt-BR"/>
             </w:rPr>
           </w:pPr>
-          <w:hyperlink w:anchor="_Toc150784938" w:history="1">
+          <w:hyperlink w:anchor="_Toc150792797" w:history="1">
             <w:r>
               <w:rPr>
                 <w:rStyle w:val="Hyperlink"/>
@@ -5747,7 +5747,7 @@
                 <w:noProof/>
                 <w:webHidden/>
               </w:rPr>
-              <w:instrText xml:space="preserve"> PAGEREF _Toc150784938 \h </w:instrText>
+              <w:instrText xml:space="preserve"> PAGEREF _Toc150792797 \h </w:instrText>
             </w:r>
             <w:r>
               <w:rPr>
@@ -5790,7 +5790,7 @@
               <w:lang w:eastAsia="pt-BR"/>
             </w:rPr>
           </w:pPr>
-          <w:hyperlink w:anchor="_Toc150784939" w:history="1">
+          <w:hyperlink w:anchor="_Toc150792798" w:history="1">
             <w:r>
               <w:rPr>
                 <w:rStyle w:val="Hyperlink"/>
@@ -5813,7 +5813,7 @@
               <w:rPr>
                 <w:webHidden/>
               </w:rPr>
-              <w:instrText xml:space="preserve"> PAGEREF _Toc150784939 \h </w:instrText>
+              <w:instrText xml:space="preserve"> PAGEREF _Toc150792798 \h </w:instrText>
             </w:r>
             <w:r>
               <w:rPr>
@@ -5854,7 +5854,7 @@
               <w:lang w:eastAsia="pt-BR"/>
             </w:rPr>
           </w:pPr>
-          <w:hyperlink w:anchor="_Toc150784940" w:history="1">
+          <w:hyperlink w:anchor="_Toc150792799" w:history="1">
             <w:r>
               <w:rPr>
                 <w:rStyle w:val="Hyperlink"/>
@@ -5881,7 +5881,7 @@
                 <w:noProof/>
                 <w:webHidden/>
               </w:rPr>
-              <w:instrText xml:space="preserve"> PAGEREF _Toc150784940 \h </w:instrText>
+              <w:instrText xml:space="preserve"> PAGEREF _Toc150792799 \h </w:instrText>
             </w:r>
             <w:r>
               <w:rPr>
@@ -5924,7 +5924,7 @@
               <w:lang w:eastAsia="pt-BR"/>
             </w:rPr>
           </w:pPr>
-          <w:hyperlink w:anchor="_Toc150784941" w:history="1">
+          <w:hyperlink w:anchor="_Toc150792800" w:history="1">
             <w:r>
               <w:rPr>
                 <w:rStyle w:val="Hyperlink"/>
@@ -5947,7 +5947,7 @@
               <w:rPr>
                 <w:webHidden/>
               </w:rPr>
-              <w:instrText xml:space="preserve"> PAGEREF _Toc150784941 \h </w:instrText>
+              <w:instrText xml:space="preserve"> PAGEREF _Toc150792800 \h </w:instrText>
             </w:r>
             <w:r>
               <w:rPr>
@@ -5986,7 +5986,7 @@
               <w:lang w:eastAsia="pt-BR"/>
             </w:rPr>
           </w:pPr>
-          <w:hyperlink w:anchor="_Toc150784942" w:history="1">
+          <w:hyperlink w:anchor="_Toc150792801" w:history="1">
             <w:r>
               <w:rPr>
                 <w:rStyle w:val="Hyperlink"/>
@@ -6009,7 +6009,7 @@
               <w:rPr>
                 <w:webHidden/>
               </w:rPr>
-              <w:instrText xml:space="preserve"> PAGEREF _Toc150784942 \h </w:instrText>
+              <w:instrText xml:space="preserve"> PAGEREF _Toc150792801 \h </w:instrText>
             </w:r>
             <w:r>
               <w:rPr>
@@ -6050,7 +6050,7 @@
               <w:lang w:eastAsia="pt-BR"/>
             </w:rPr>
           </w:pPr>
-          <w:hyperlink w:anchor="_Toc150784943" w:history="1">
+          <w:hyperlink w:anchor="_Toc150792802" w:history="1">
             <w:r>
               <w:rPr>
                 <w:rStyle w:val="Hyperlink"/>
@@ -6077,7 +6077,7 @@
                 <w:noProof/>
                 <w:webHidden/>
               </w:rPr>
-              <w:instrText xml:space="preserve"> PAGEREF _Toc150784943 \h </w:instrText>
+              <w:instrText xml:space="preserve"> PAGEREF _Toc150792802 \h </w:instrText>
             </w:r>
             <w:r>
               <w:rPr>
@@ -6120,7 +6120,7 @@
               <w:lang w:eastAsia="pt-BR"/>
             </w:rPr>
           </w:pPr>
-          <w:hyperlink w:anchor="_Toc150784944" w:history="1">
+          <w:hyperlink w:anchor="_Toc150792803" w:history="1">
             <w:r>
               <w:rPr>
                 <w:rStyle w:val="Hyperlink"/>
@@ -6143,7 +6143,7 @@
               <w:rPr>
                 <w:webHidden/>
               </w:rPr>
-              <w:instrText xml:space="preserve"> PAGEREF _Toc150784944 \h </w:instrText>
+              <w:instrText xml:space="preserve"> PAGEREF _Toc150792803 \h </w:instrText>
             </w:r>
             <w:r>
               <w:rPr>
@@ -6182,7 +6182,7 @@
               <w:lang w:eastAsia="pt-BR"/>
             </w:rPr>
           </w:pPr>
-          <w:hyperlink w:anchor="_Toc150784945" w:history="1">
+          <w:hyperlink w:anchor="_Toc150792804" w:history="1">
             <w:r>
               <w:rPr>
                 <w:rStyle w:val="Hyperlink"/>
@@ -6205,7 +6205,7 @@
               <w:rPr>
                 <w:webHidden/>
               </w:rPr>
-              <w:instrText xml:space="preserve"> PAGEREF _Toc150784945 \h </w:instrText>
+              <w:instrText xml:space="preserve"> PAGEREF _Toc150792804 \h </w:instrText>
             </w:r>
             <w:r>
               <w:rPr>
@@ -6246,7 +6246,7 @@
               <w:lang w:eastAsia="pt-BR"/>
             </w:rPr>
           </w:pPr>
-          <w:hyperlink w:anchor="_Toc150784946" w:history="1">
+          <w:hyperlink w:anchor="_Toc150792805" w:history="1">
             <w:r>
               <w:rPr>
                 <w:rStyle w:val="Hyperlink"/>
@@ -6273,7 +6273,7 @@
                 <w:noProof/>
                 <w:webHidden/>
               </w:rPr>
-              <w:instrText xml:space="preserve"> PAGEREF _Toc150784946 \h </w:instrText>
+              <w:instrText xml:space="preserve"> PAGEREF _Toc150792805 \h </w:instrText>
             </w:r>
             <w:r>
               <w:rPr>
@@ -6316,7 +6316,7 @@
               <w:lang w:eastAsia="pt-BR"/>
             </w:rPr>
           </w:pPr>
-          <w:hyperlink w:anchor="_Toc150784947" w:history="1">
+          <w:hyperlink w:anchor="_Toc150792806" w:history="1">
             <w:r>
               <w:rPr>
                 <w:rStyle w:val="Hyperlink"/>
@@ -6339,7 +6339,7 @@
               <w:rPr>
                 <w:webHidden/>
               </w:rPr>
-              <w:instrText xml:space="preserve"> PAGEREF _Toc150784947 \h </w:instrText>
+              <w:instrText xml:space="preserve"> PAGEREF _Toc150792806 \h </w:instrText>
             </w:r>
             <w:r>
               <w:rPr>
@@ -6378,7 +6378,7 @@
               <w:lang w:eastAsia="pt-BR"/>
             </w:rPr>
           </w:pPr>
-          <w:hyperlink w:anchor="_Toc150784948" w:history="1">
+          <w:hyperlink w:anchor="_Toc150792807" w:history="1">
             <w:r>
               <w:rPr>
                 <w:rStyle w:val="Hyperlink"/>
@@ -6401,7 +6401,7 @@
               <w:rPr>
                 <w:webHidden/>
               </w:rPr>
-              <w:instrText xml:space="preserve"> PAGEREF _Toc150784948 \h </w:instrText>
+              <w:instrText xml:space="preserve"> PAGEREF _Toc150792807 \h </w:instrText>
             </w:r>
             <w:r>
               <w:rPr>
@@ -6440,7 +6440,7 @@
               <w:lang w:eastAsia="pt-BR"/>
             </w:rPr>
           </w:pPr>
-          <w:hyperlink w:anchor="_Toc150784949" w:history="1">
+          <w:hyperlink w:anchor="_Toc150792808" w:history="1">
             <w:r>
               <w:rPr>
                 <w:rStyle w:val="Hyperlink"/>
@@ -6463,7 +6463,7 @@
               <w:rPr>
                 <w:webHidden/>
               </w:rPr>
-              <w:instrText xml:space="preserve"> PAGEREF _Toc150784949 \h </w:instrText>
+              <w:instrText xml:space="preserve"> PAGEREF _Toc150792808 \h </w:instrText>
             </w:r>
             <w:r>
               <w:rPr>
@@ -6504,7 +6504,7 @@
               <w:lang w:eastAsia="pt-BR"/>
             </w:rPr>
           </w:pPr>
-          <w:hyperlink w:anchor="_Toc150784950" w:history="1">
+          <w:hyperlink w:anchor="_Toc150792809" w:history="1">
             <w:r>
               <w:rPr>
                 <w:rStyle w:val="Hyperlink"/>
@@ -6531,7 +6531,7 @@
                 <w:noProof/>
                 <w:webHidden/>
               </w:rPr>
-              <w:instrText xml:space="preserve"> PAGEREF _Toc150784950 \h </w:instrText>
+              <w:instrText xml:space="preserve"> PAGEREF _Toc150792809 \h </w:instrText>
             </w:r>
             <w:r>
               <w:rPr>
@@ -6551,7 +6551,7 @@
                 <w:noProof/>
                 <w:webHidden/>
               </w:rPr>
-              <w:t>24</w:t>
+              <w:t>25</w:t>
             </w:r>
             <w:r>
               <w:rPr>
@@ -6574,7 +6574,7 @@
               <w:lang w:eastAsia="pt-BR"/>
             </w:rPr>
           </w:pPr>
-          <w:hyperlink w:anchor="_Toc150784951" w:history="1">
+          <w:hyperlink w:anchor="_Toc150792810" w:history="1">
             <w:r>
               <w:rPr>
                 <w:rStyle w:val="Hyperlink"/>
@@ -6597,7 +6597,7 @@
               <w:rPr>
                 <w:webHidden/>
               </w:rPr>
-              <w:instrText xml:space="preserve"> PAGEREF _Toc150784951 \h </w:instrText>
+              <w:instrText xml:space="preserve"> PAGEREF _Toc150792810 \h </w:instrText>
             </w:r>
             <w:r>
               <w:rPr>
@@ -6636,12 +6636,12 @@
               <w:lang w:eastAsia="pt-BR"/>
             </w:rPr>
           </w:pPr>
-          <w:hyperlink w:anchor="_Toc150784952" w:history="1">
+          <w:hyperlink w:anchor="_Toc150792811" w:history="1">
             <w:r>
               <w:rPr>
                 <w:rStyle w:val="Hyperlink"/>
               </w:rPr>
-              <w:t>2.9.3 SQL Server</w:t>
+              <w:t>2.9.2 SQL Server</w:t>
             </w:r>
             <w:r>
               <w:rPr>
@@ -6659,7 +6659,7 @@
               <w:rPr>
                 <w:webHidden/>
               </w:rPr>
-              <w:instrText xml:space="preserve"> PAGEREF _Toc150784952 \h </w:instrText>
+              <w:instrText xml:space="preserve"> PAGEREF _Toc150792811 \h </w:instrText>
             </w:r>
             <w:r>
               <w:rPr>
@@ -6700,7 +6700,7 @@
               <w:lang w:eastAsia="pt-BR"/>
             </w:rPr>
           </w:pPr>
-          <w:hyperlink w:anchor="_Toc150784953" w:history="1">
+          <w:hyperlink w:anchor="_Toc150792812" w:history="1">
             <w:r>
               <w:rPr>
                 <w:rStyle w:val="Hyperlink"/>
@@ -6727,7 +6727,7 @@
                 <w:noProof/>
                 <w:webHidden/>
               </w:rPr>
-              <w:instrText xml:space="preserve"> PAGEREF _Toc150784953 \h </w:instrText>
+              <w:instrText xml:space="preserve"> PAGEREF _Toc150792812 \h </w:instrText>
             </w:r>
             <w:r>
               <w:rPr>
@@ -6772,7 +6772,7 @@
               <w:lang w:eastAsia="pt-BR"/>
             </w:rPr>
           </w:pPr>
-          <w:hyperlink w:anchor="_Toc150784954" w:history="1">
+          <w:hyperlink w:anchor="_Toc150792813" w:history="1">
             <w:r>
               <w:rPr>
                 <w:rStyle w:val="Hyperlink"/>
@@ -6799,7 +6799,7 @@
                 <w:noProof/>
                 <w:webHidden/>
               </w:rPr>
-              <w:instrText xml:space="preserve"> PAGEREF _Toc150784954 \h </w:instrText>
+              <w:instrText xml:space="preserve"> PAGEREF _Toc150792813 \h </w:instrText>
             </w:r>
             <w:r>
               <w:rPr>
@@ -6829,26 +6829,6 @@
               <w:fldChar w:fldCharType="end"/>
             </w:r>
           </w:hyperlink>
-        </w:p>
-        <w:p>
-          <w:pPr>
-            <w:pStyle w:val="Sumrio2"/>
-            <w:tabs>
-              <w:tab w:val="right" w:leader="dot" w:pos="9062"/>
-            </w:tabs>
-            <w:rPr>
-              <w:rStyle w:val="Hyperlink"/>
-              <w:noProof/>
-            </w:rPr>
-            <w:sectPr>
-              <w:pgSz w:w="11907" w:h="16840" w:code="9"/>
-              <w:pgMar w:top="1701" w:right="1134" w:bottom="1134" w:left="1701" w:header="709" w:footer="709" w:gutter="0"/>
-              <w:pgNumType w:start="0"/>
-              <w:cols w:space="708"/>
-              <w:titlePg/>
-              <w:docGrid w:linePitch="360"/>
-            </w:sectPr>
-          </w:pPr>
         </w:p>
         <w:p>
           <w:pPr>
@@ -6864,7 +6844,80 @@
               <w:lang w:eastAsia="pt-BR"/>
             </w:rPr>
           </w:pPr>
-          <w:hyperlink w:anchor="_Toc150784955" w:history="1">
+          <w:r>
+            <w:rPr>
+              <w:noProof/>
+              <w:color w:val="0563C1" w:themeColor="hyperlink"/>
+              <w:u w:val="single"/>
+              <w:lang w:eastAsia="pt-BR"/>
+            </w:rPr>
+            <w:lastRenderedPageBreak/>
+            <mc:AlternateContent>
+              <mc:Choice Requires="wps">
+                <w:drawing>
+                  <wp:anchor distT="0" distB="0" distL="114300" distR="114300" simplePos="0" relativeHeight="251682816" behindDoc="0" locked="0" layoutInCell="1" allowOverlap="1" wp14:anchorId="54832ACE" wp14:editId="3C43F2A7">
+                    <wp:simplePos x="0" y="0"/>
+                    <wp:positionH relativeFrom="column">
+                      <wp:posOffset>5535350</wp:posOffset>
+                    </wp:positionH>
+                    <wp:positionV relativeFrom="paragraph">
+                      <wp:posOffset>-714375</wp:posOffset>
+                    </wp:positionV>
+                    <wp:extent cx="437322" cy="357809"/>
+                    <wp:effectExtent l="0" t="0" r="1270" b="4445"/>
+                    <wp:wrapNone/>
+                    <wp:docPr id="3" name="Retângulo 3"/>
+                    <wp:cNvGraphicFramePr/>
+                    <a:graphic xmlns:a="http://schemas.openxmlformats.org/drawingml/2006/main">
+                      <a:graphicData uri="http://schemas.microsoft.com/office/word/2010/wordprocessingShape">
+                        <wps:wsp>
+                          <wps:cNvSpPr/>
+                          <wps:spPr>
+                            <a:xfrm>
+                              <a:off x="0" y="0"/>
+                              <a:ext cx="437322" cy="357809"/>
+                            </a:xfrm>
+                            <a:prstGeom prst="rect">
+                              <a:avLst/>
+                            </a:prstGeom>
+                            <a:ln>
+                              <a:noFill/>
+                            </a:ln>
+                          </wps:spPr>
+                          <wps:style>
+                            <a:lnRef idx="2">
+                              <a:schemeClr val="accent6"/>
+                            </a:lnRef>
+                            <a:fillRef idx="1">
+                              <a:schemeClr val="lt1"/>
+                            </a:fillRef>
+                            <a:effectRef idx="0">
+                              <a:schemeClr val="accent6"/>
+                            </a:effectRef>
+                            <a:fontRef idx="minor">
+                              <a:schemeClr val="dk1"/>
+                            </a:fontRef>
+                          </wps:style>
+                          <wps:bodyPr rot="0" spcFirstLastPara="0" vertOverflow="overflow" horzOverflow="overflow" vert="horz" wrap="square" lIns="91440" tIns="45720" rIns="91440" bIns="45720" numCol="1" spcCol="0" rtlCol="0" fromWordArt="0" anchor="ctr" anchorCtr="0" forceAA="0" compatLnSpc="1">
+                            <a:prstTxWarp prst="textNoShape">
+                              <a:avLst/>
+                            </a:prstTxWarp>
+                            <a:noAutofit/>
+                          </wps:bodyPr>
+                        </wps:wsp>
+                      </a:graphicData>
+                    </a:graphic>
+                  </wp:anchor>
+                </w:drawing>
+              </mc:Choice>
+              <mc:Fallback>
+                <w:pict>
+                  <v:rect w14:anchorId="1EB540AA" id="Retângulo 3" o:spid="_x0000_s1026" style="position:absolute;margin-left:435.85pt;margin-top:-56.25pt;width:34.45pt;height:28.15pt;z-index:251682816;visibility:visible;mso-wrap-style:square;mso-wrap-distance-left:9pt;mso-wrap-distance-top:0;mso-wrap-distance-right:9pt;mso-wrap-distance-bottom:0;mso-position-horizontal:absolute;mso-position-horizontal-relative:text;mso-position-vertical:absolute;mso-position-vertical-relative:text;v-text-anchor:middle" o:gfxdata="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" fillcolor="white [3201]" stroked="f" strokeweight="1pt"/>
+                </w:pict>
+              </mc:Fallback>
+            </mc:AlternateContent>
+          </w:r>
+          <w:hyperlink w:anchor="_Toc150792814" w:history="1">
             <w:r>
               <w:rPr>
                 <w:rStyle w:val="Hyperlink"/>
@@ -6891,7 +6944,7 @@
                 <w:noProof/>
                 <w:webHidden/>
               </w:rPr>
-              <w:instrText xml:space="preserve"> PAGEREF _Toc150784955 \h </w:instrText>
+              <w:instrText xml:space="preserve"> PAGEREF _Toc150792814 \h </w:instrText>
             </w:r>
             <w:r>
               <w:rPr>
@@ -6937,7 +6990,7 @@
               <w:lang w:eastAsia="pt-BR"/>
             </w:rPr>
           </w:pPr>
-          <w:hyperlink w:anchor="_Toc150784956" w:history="1">
+          <w:hyperlink w:anchor="_Toc150792815" w:history="1">
             <w:r>
               <w:rPr>
                 <w:rStyle w:val="Hyperlink"/>
@@ -6964,7 +7017,7 @@
                 <w:noProof/>
                 <w:webHidden/>
               </w:rPr>
-              <w:instrText xml:space="preserve"> PAGEREF _Toc150784956 \h </w:instrText>
+              <w:instrText xml:space="preserve"> PAGEREF _Toc150792815 \h </w:instrText>
             </w:r>
             <w:r>
               <w:rPr>
@@ -6984,7 +7037,7 @@
                 <w:noProof/>
                 <w:webHidden/>
               </w:rPr>
-              <w:t>29</w:t>
+              <w:t>30</w:t>
             </w:r>
             <w:r>
               <w:rPr>
@@ -7009,7 +7062,7 @@
               <w:lang w:eastAsia="pt-BR"/>
             </w:rPr>
           </w:pPr>
-          <w:hyperlink w:anchor="_Toc150784957" w:history="1">
+          <w:hyperlink w:anchor="_Toc150792816" w:history="1">
             <w:r>
               <w:rPr>
                 <w:rStyle w:val="Hyperlink"/>
@@ -7036,7 +7089,7 @@
                 <w:noProof/>
                 <w:webHidden/>
               </w:rPr>
-              <w:instrText xml:space="preserve"> PAGEREF _Toc150784957 \h </w:instrText>
+              <w:instrText xml:space="preserve"> PAGEREF _Toc150792816 \h </w:instrText>
             </w:r>
             <w:r>
               <w:rPr>
@@ -7056,7 +7109,7 @@
                 <w:noProof/>
                 <w:webHidden/>
               </w:rPr>
-              <w:t>29</w:t>
+              <w:t>30</w:t>
             </w:r>
             <w:r>
               <w:rPr>
@@ -7082,7 +7135,7 @@
               <w:lang w:eastAsia="pt-BR"/>
             </w:rPr>
           </w:pPr>
-          <w:hyperlink w:anchor="_Toc150784958" w:history="1">
+          <w:hyperlink w:anchor="_Toc150792817" w:history="1">
             <w:r>
               <w:rPr>
                 <w:rStyle w:val="Hyperlink"/>
@@ -7109,7 +7162,7 @@
                 <w:noProof/>
                 <w:webHidden/>
               </w:rPr>
-              <w:instrText xml:space="preserve"> PAGEREF _Toc150784958 \h </w:instrText>
+              <w:instrText xml:space="preserve"> PAGEREF _Toc150792817 \h </w:instrText>
             </w:r>
             <w:r>
               <w:rPr>
@@ -7129,7 +7182,7 @@
                 <w:noProof/>
                 <w:webHidden/>
               </w:rPr>
-              <w:t>34</w:t>
+              <w:t>35</w:t>
             </w:r>
             <w:r>
               <w:rPr>
@@ -7154,7 +7207,7 @@
               <w:lang w:eastAsia="pt-BR"/>
             </w:rPr>
           </w:pPr>
-          <w:hyperlink w:anchor="_Toc150784959" w:history="1">
+          <w:hyperlink w:anchor="_Toc150792818" w:history="1">
             <w:r>
               <w:rPr>
                 <w:rStyle w:val="Hyperlink"/>
@@ -7181,7 +7234,7 @@
                 <w:noProof/>
                 <w:webHidden/>
               </w:rPr>
-              <w:instrText xml:space="preserve"> PAGEREF _Toc150784959 \h </w:instrText>
+              <w:instrText xml:space="preserve"> PAGEREF _Toc150792818 \h </w:instrText>
             </w:r>
             <w:r>
               <w:rPr>
@@ -7201,7 +7254,7 @@
                 <w:noProof/>
                 <w:webHidden/>
               </w:rPr>
-              <w:t>34</w:t>
+              <w:t>35</w:t>
             </w:r>
             <w:r>
               <w:rPr>
@@ -7224,7 +7277,7 @@
               <w:lang w:eastAsia="pt-BR"/>
             </w:rPr>
           </w:pPr>
-          <w:hyperlink w:anchor="_Toc150784960" w:history="1">
+          <w:hyperlink w:anchor="_Toc150792819" w:history="1">
             <w:r>
               <w:rPr>
                 <w:rStyle w:val="Hyperlink"/>
@@ -7247,7 +7300,7 @@
               <w:rPr>
                 <w:webHidden/>
               </w:rPr>
-              <w:instrText xml:space="preserve"> PAGEREF _Toc150784960 \h </w:instrText>
+              <w:instrText xml:space="preserve"> PAGEREF _Toc150792819 \h </w:instrText>
             </w:r>
             <w:r>
               <w:rPr>
@@ -7264,7 +7317,7 @@
               <w:rPr>
                 <w:webHidden/>
               </w:rPr>
-              <w:t>34</w:t>
+              <w:t>35</w:t>
             </w:r>
             <w:r>
               <w:rPr>
@@ -7286,7 +7339,7 @@
               <w:lang w:eastAsia="pt-BR"/>
             </w:rPr>
           </w:pPr>
-          <w:hyperlink w:anchor="_Toc150784961" w:history="1">
+          <w:hyperlink w:anchor="_Toc150792820" w:history="1">
             <w:r>
               <w:rPr>
                 <w:rStyle w:val="Hyperlink"/>
@@ -7309,7 +7362,7 @@
               <w:rPr>
                 <w:webHidden/>
               </w:rPr>
-              <w:instrText xml:space="preserve"> PAGEREF _Toc150784961 \h </w:instrText>
+              <w:instrText xml:space="preserve"> PAGEREF _Toc150792820 \h </w:instrText>
             </w:r>
             <w:r>
               <w:rPr>
@@ -7326,7 +7379,7 @@
               <w:rPr>
                 <w:webHidden/>
               </w:rPr>
-              <w:t>35</w:t>
+              <w:t>36</w:t>
             </w:r>
             <w:r>
               <w:rPr>
@@ -7348,7 +7401,7 @@
               <w:lang w:eastAsia="pt-BR"/>
             </w:rPr>
           </w:pPr>
-          <w:hyperlink w:anchor="_Toc150784962" w:history="1">
+          <w:hyperlink w:anchor="_Toc150792821" w:history="1">
             <w:r>
               <w:rPr>
                 <w:rStyle w:val="Hyperlink"/>
@@ -7371,7 +7424,7 @@
               <w:rPr>
                 <w:webHidden/>
               </w:rPr>
-              <w:instrText xml:space="preserve"> PAGEREF _Toc150784962 \h </w:instrText>
+              <w:instrText xml:space="preserve"> PAGEREF _Toc150792821 \h </w:instrText>
             </w:r>
             <w:r>
               <w:rPr>
@@ -7388,7 +7441,7 @@
               <w:rPr>
                 <w:webHidden/>
               </w:rPr>
-              <w:t>38</w:t>
+              <w:t>39</w:t>
             </w:r>
             <w:r>
               <w:rPr>
@@ -7412,7 +7465,7 @@
               <w:lang w:eastAsia="pt-BR"/>
             </w:rPr>
           </w:pPr>
-          <w:hyperlink w:anchor="_Toc150784963" w:history="1">
+          <w:hyperlink w:anchor="_Toc150792822" w:history="1">
             <w:r>
               <w:rPr>
                 <w:rStyle w:val="Hyperlink"/>
@@ -7439,7 +7492,7 @@
                 <w:noProof/>
                 <w:webHidden/>
               </w:rPr>
-              <w:instrText xml:space="preserve"> PAGEREF _Toc150784963 \h </w:instrText>
+              <w:instrText xml:space="preserve"> PAGEREF _Toc150792822 \h </w:instrText>
             </w:r>
             <w:r>
               <w:rPr>
@@ -7459,7 +7512,7 @@
                 <w:noProof/>
                 <w:webHidden/>
               </w:rPr>
-              <w:t>42</w:t>
+              <w:t>43</w:t>
             </w:r>
             <w:r>
               <w:rPr>
@@ -7482,7 +7535,7 @@
               <w:lang w:eastAsia="pt-BR"/>
             </w:rPr>
           </w:pPr>
-          <w:hyperlink w:anchor="_Toc150784964" w:history="1">
+          <w:hyperlink w:anchor="_Toc150792823" w:history="1">
             <w:r>
               <w:rPr>
                 <w:rStyle w:val="Hyperlink"/>
@@ -7505,7 +7558,7 @@
               <w:rPr>
                 <w:webHidden/>
               </w:rPr>
-              <w:instrText xml:space="preserve"> PAGEREF _Toc150784964 \h </w:instrText>
+              <w:instrText xml:space="preserve"> PAGEREF _Toc150792823 \h </w:instrText>
             </w:r>
             <w:r>
               <w:rPr>
@@ -7522,7 +7575,7 @@
               <w:rPr>
                 <w:webHidden/>
               </w:rPr>
-              <w:t>42</w:t>
+              <w:t>43</w:t>
             </w:r>
             <w:r>
               <w:rPr>
@@ -7544,7 +7597,7 @@
               <w:lang w:eastAsia="pt-BR"/>
             </w:rPr>
           </w:pPr>
-          <w:hyperlink w:anchor="_Toc150784965" w:history="1">
+          <w:hyperlink w:anchor="_Toc150792824" w:history="1">
             <w:r>
               <w:rPr>
                 <w:rStyle w:val="Hyperlink"/>
@@ -7567,7 +7620,7 @@
               <w:rPr>
                 <w:webHidden/>
               </w:rPr>
-              <w:instrText xml:space="preserve"> PAGEREF _Toc150784965 \h </w:instrText>
+              <w:instrText xml:space="preserve"> PAGEREF _Toc150792824 \h </w:instrText>
             </w:r>
             <w:r>
               <w:rPr>
@@ -7584,7 +7637,7 @@
               <w:rPr>
                 <w:webHidden/>
               </w:rPr>
-              <w:t>44</w:t>
+              <w:t>45</w:t>
             </w:r>
             <w:r>
               <w:rPr>
@@ -7609,7 +7662,7 @@
               <w:lang w:eastAsia="pt-BR"/>
             </w:rPr>
           </w:pPr>
-          <w:hyperlink w:anchor="_Toc150784966" w:history="1">
+          <w:hyperlink w:anchor="_Toc150792825" w:history="1">
             <w:r>
               <w:rPr>
                 <w:rStyle w:val="Hyperlink"/>
@@ -7636,7 +7689,7 @@
                 <w:noProof/>
                 <w:webHidden/>
               </w:rPr>
-              <w:instrText xml:space="preserve"> PAGEREF _Toc150784966 \h </w:instrText>
+              <w:instrText xml:space="preserve"> PAGEREF _Toc150792825 \h </w:instrText>
             </w:r>
             <w:r>
               <w:rPr>
@@ -7656,7 +7709,7 @@
                 <w:noProof/>
                 <w:webHidden/>
               </w:rPr>
-              <w:t>65</w:t>
+              <w:t>66</w:t>
             </w:r>
             <w:r>
               <w:rPr>
@@ -7681,7 +7734,7 @@
               <w:lang w:eastAsia="pt-BR"/>
             </w:rPr>
           </w:pPr>
-          <w:hyperlink w:anchor="_Toc150784967" w:history="1">
+          <w:hyperlink w:anchor="_Toc150792826" w:history="1">
             <w:r>
               <w:rPr>
                 <w:rStyle w:val="Hyperlink"/>
@@ -7708,7 +7761,7 @@
                 <w:noProof/>
                 <w:webHidden/>
               </w:rPr>
-              <w:instrText xml:space="preserve"> PAGEREF _Toc150784967 \h </w:instrText>
+              <w:instrText xml:space="preserve"> PAGEREF _Toc150792826 \h </w:instrText>
             </w:r>
             <w:r>
               <w:rPr>
@@ -7728,7 +7781,7 @@
                 <w:noProof/>
                 <w:webHidden/>
               </w:rPr>
-              <w:t>66</w:t>
+              <w:t>67</w:t>
             </w:r>
             <w:r>
               <w:rPr>
@@ -7754,7 +7807,7 @@
               <w:lang w:eastAsia="pt-BR"/>
             </w:rPr>
           </w:pPr>
-          <w:hyperlink w:anchor="_Toc150784968" w:history="1">
+          <w:hyperlink w:anchor="_Toc150792827" w:history="1">
             <w:r>
               <w:rPr>
                 <w:rStyle w:val="Hyperlink"/>
@@ -7781,7 +7834,7 @@
                 <w:noProof/>
                 <w:webHidden/>
               </w:rPr>
-              <w:instrText xml:space="preserve"> PAGEREF _Toc150784968 \h </w:instrText>
+              <w:instrText xml:space="preserve"> PAGEREF _Toc150792827 \h </w:instrText>
             </w:r>
             <w:r>
               <w:rPr>
@@ -7801,7 +7854,7 @@
                 <w:noProof/>
                 <w:webHidden/>
               </w:rPr>
-              <w:t>67</w:t>
+              <w:t>68</w:t>
             </w:r>
             <w:r>
               <w:rPr>
@@ -7827,7 +7880,7 @@
               <w:lang w:eastAsia="pt-BR"/>
             </w:rPr>
           </w:pPr>
-          <w:hyperlink w:anchor="_Toc150784969" w:history="1">
+          <w:hyperlink w:anchor="_Toc150792828" w:history="1">
             <w:r>
               <w:rPr>
                 <w:rStyle w:val="Hyperlink"/>
@@ -7854,7 +7907,7 @@
                 <w:noProof/>
                 <w:webHidden/>
               </w:rPr>
-              <w:instrText xml:space="preserve"> PAGEREF _Toc150784969 \h </w:instrText>
+              <w:instrText xml:space="preserve"> PAGEREF _Toc150792828 \h </w:instrText>
             </w:r>
             <w:r>
               <w:rPr>
@@ -7874,7 +7927,7 @@
                 <w:noProof/>
                 <w:webHidden/>
               </w:rPr>
-              <w:t>70</w:t>
+              <w:t>71</w:t>
             </w:r>
             <w:r>
               <w:rPr>
@@ -7899,7 +7952,7 @@
               <w:lang w:eastAsia="pt-BR"/>
             </w:rPr>
           </w:pPr>
-          <w:hyperlink w:anchor="_Toc150784970" w:history="1">
+          <w:hyperlink w:anchor="_Toc150792829" w:history="1">
             <w:r>
               <w:rPr>
                 <w:rStyle w:val="Hyperlink"/>
@@ -7926,7 +7979,7 @@
                 <w:noProof/>
                 <w:webHidden/>
               </w:rPr>
-              <w:instrText xml:space="preserve"> PAGEREF _Toc150784970 \h </w:instrText>
+              <w:instrText xml:space="preserve"> PAGEREF _Toc150792829 \h </w:instrText>
             </w:r>
             <w:r>
               <w:rPr>
@@ -7946,7 +7999,7 @@
                 <w:noProof/>
                 <w:webHidden/>
               </w:rPr>
-              <w:t>70</w:t>
+              <w:t>71</w:t>
             </w:r>
             <w:r>
               <w:rPr>
@@ -7988,18 +8041,11 @@
     <w:p>
       <w:pPr>
         <w:pStyle w:val="Ttulo1"/>
-        <w:spacing w:before="120" w:after="120" w:line="360" w:lineRule="auto"/>
-        <w:rPr>
-          <w:caps w:val="0"/>
-        </w:rPr>
       </w:pPr>
       <w:bookmarkStart w:id="0" w:name="_Toc1415780117"/>
       <w:bookmarkStart w:id="1" w:name="_Toc739750247"/>
-      <w:bookmarkStart w:id="2" w:name="_Toc150784921"/>
-      <w:r>
-        <w:rPr>
-          <w:caps w:val="0"/>
-        </w:rPr>
+      <w:bookmarkStart w:id="2" w:name="_Toc150792780"/>
+      <w:r>
         <w:lastRenderedPageBreak/>
         <w:t>1. INTRODUÇÃO</w:t>
       </w:r>
@@ -8059,7 +8105,12 @@
         <w:pStyle w:val="UnidaviTexto-Espao15"/>
       </w:pPr>
       <w:r>
-        <w:t xml:space="preserve">Diante dessa necessidade de gerenciamento mais eficiente, surge um problema: a ausência de sistemas específicos no mercado para o gerenciamento de escritórios de </w:t>
+        <w:t>Diante dessa necessidade de gerenciamento mais eficiente, surge um problema: a ausência de sistemas específicos no mercado para o gerenciame</w:t>
+      </w:r>
+      <w:bookmarkStart w:id="3" w:name="_GoBack"/>
+      <w:bookmarkEnd w:id="3"/>
+      <w:r>
+        <w:t xml:space="preserve">nto de escritórios de </w:t>
       </w:r>
       <w:r>
         <w:t xml:space="preserve">soluções </w:t>
@@ -8154,18 +8205,15 @@
         <w:t xml:space="preserve">, voltando especialmente para soluções </w:t>
       </w:r>
       <w:r>
-        <w:t xml:space="preserve">agrícolas. O sistema proposto visa suprir a lacuna existente no mercado, fornecendo uma solução personalizada e eficiente para atender às necessidades específicas desses escritórios. Por meio deste estudo, pretende-se explorar as funcionalidades essenciais e os benefícios potenciais que um sistema desse tipo pode oferecer, </w:t>
-      </w:r>
+        <w:t>agrícolas. O sistema proposto visa suprir a lacuna existente no mercado, fornecendo uma solução personalizada e eficiente para atender às necessidades específicas desses escritórios. Por meio deste estudo, pretende-se explorar as funcionalidades essenciais e os benefícios potenciais que um sistema desse tipo pode oferecer, contribuindo assim para o aprimoramento e profissionalização dos escritórios de projetos agrícolas na região do Alto Vale do Itajaí.</w:t>
+      </w:r>
+    </w:p>
+    <w:p>
+      <w:pPr>
+        <w:pStyle w:val="UnidaviTexto-Espao15"/>
+      </w:pPr>
       <w:r>
         <w:lastRenderedPageBreak/>
-        <w:t>contribuindo assim para o aprimoramento e profissionalização dos escritórios de projetos agrícolas na região do Alto Vale do Itajaí.</w:t>
-      </w:r>
-    </w:p>
-    <w:p>
-      <w:pPr>
-        <w:pStyle w:val="UnidaviTexto-Espao15"/>
-      </w:pPr>
-      <w:r>
         <w:t>No que se refere a organização deste trabalho, além deste capítulo introdutório, ele contém no segundo capítulo uma revisão da literatura, onde se descrevem as tecnologias empregadas no desenvolvimento do protótipo, com uma explicação de cada uma. No terceiro capítulo</w:t>
       </w:r>
       <w:r>
@@ -8187,9 +8235,9 @@
       <w:pPr>
         <w:pStyle w:val="Ttulo2"/>
       </w:pPr>
-      <w:bookmarkStart w:id="3" w:name="_Toc317781539"/>
-      <w:bookmarkStart w:id="4" w:name="_Toc508240325"/>
-      <w:bookmarkStart w:id="5" w:name="_Toc150784922"/>
+      <w:bookmarkStart w:id="4" w:name="_Toc317781539"/>
+      <w:bookmarkStart w:id="5" w:name="_Toc508240325"/>
+      <w:bookmarkStart w:id="6" w:name="_Toc150792781"/>
       <w:r>
         <w:t>1.</w:t>
       </w:r>
@@ -8199,9 +8247,9 @@
       <w:r>
         <w:t xml:space="preserve"> PROBLEMA DE PESQUISA</w:t>
       </w:r>
-      <w:bookmarkEnd w:id="3"/>
       <w:bookmarkEnd w:id="4"/>
       <w:bookmarkEnd w:id="5"/>
+      <w:bookmarkEnd w:id="6"/>
     </w:p>
     <w:p>
       <w:pPr>
@@ -8241,22 +8289,16 @@
     <w:p>
       <w:pPr>
         <w:pStyle w:val="Ttulo2"/>
-        <w:rPr>
-          <w:caps w:val="0"/>
-        </w:rPr>
-      </w:pPr>
-      <w:bookmarkStart w:id="6" w:name="_Toc1878167836"/>
-      <w:bookmarkStart w:id="7" w:name="_Toc744188472"/>
-      <w:bookmarkStart w:id="8" w:name="_Toc150784923"/>
-      <w:r>
-        <w:rPr>
-          <w:caps w:val="0"/>
-        </w:rPr>
+      </w:pPr>
+      <w:bookmarkStart w:id="7" w:name="_Toc1878167836"/>
+      <w:bookmarkStart w:id="8" w:name="_Toc744188472"/>
+      <w:bookmarkStart w:id="9" w:name="_Toc150792782"/>
+      <w:r>
         <w:t>1.2 OBJETIVOS</w:t>
       </w:r>
-      <w:bookmarkEnd w:id="6"/>
       <w:bookmarkEnd w:id="7"/>
       <w:bookmarkEnd w:id="8"/>
+      <w:bookmarkEnd w:id="9"/>
     </w:p>
     <w:p/>
     <w:p/>
@@ -8264,9 +8306,9 @@
       <w:pPr>
         <w:pStyle w:val="Ttulo3"/>
       </w:pPr>
-      <w:bookmarkStart w:id="9" w:name="_Toc8905348"/>
-      <w:bookmarkStart w:id="10" w:name="_Toc1891243128"/>
-      <w:bookmarkStart w:id="11" w:name="_Toc150784924"/>
+      <w:bookmarkStart w:id="10" w:name="_Toc8905348"/>
+      <w:bookmarkStart w:id="11" w:name="_Toc1891243128"/>
+      <w:bookmarkStart w:id="12" w:name="_Toc150792783"/>
       <w:r>
         <w:t>1.</w:t>
       </w:r>
@@ -8276,9 +8318,9 @@
       <w:r>
         <w:t>.1 Geral</w:t>
       </w:r>
-      <w:bookmarkEnd w:id="9"/>
       <w:bookmarkEnd w:id="10"/>
       <w:bookmarkEnd w:id="11"/>
+      <w:bookmarkEnd w:id="12"/>
     </w:p>
     <w:p/>
     <w:p>
@@ -8320,18 +8362,18 @@
       <w:pPr>
         <w:pStyle w:val="Ttulo3"/>
       </w:pPr>
-      <w:bookmarkStart w:id="12" w:name="_Toc1012256863"/>
-      <w:bookmarkStart w:id="13" w:name="_Toc1971440554"/>
-      <w:bookmarkStart w:id="14" w:name="_Toc150784925"/>
+      <w:bookmarkStart w:id="13" w:name="_Toc1012256863"/>
+      <w:bookmarkStart w:id="14" w:name="_Toc1971440554"/>
+      <w:bookmarkStart w:id="15" w:name="_Toc150792784"/>
       <w:r>
         <w:t xml:space="preserve">1.2.2 </w:t>
       </w:r>
       <w:r>
         <w:t>Específicos</w:t>
       </w:r>
-      <w:bookmarkEnd w:id="12"/>
       <w:bookmarkEnd w:id="13"/>
       <w:bookmarkEnd w:id="14"/>
+      <w:bookmarkEnd w:id="15"/>
     </w:p>
     <w:p/>
     <w:p>
@@ -8416,22 +8458,17 @@
     <w:p>
       <w:pPr>
         <w:pStyle w:val="Ttulo2"/>
-        <w:rPr>
-          <w:caps w:val="0"/>
-        </w:rPr>
-      </w:pPr>
-      <w:bookmarkStart w:id="15" w:name="_Toc1076613764"/>
-      <w:bookmarkStart w:id="16" w:name="_Toc1659942152"/>
-      <w:bookmarkStart w:id="17" w:name="_Toc150784926"/>
-      <w:r>
-        <w:rPr>
-          <w:caps w:val="0"/>
-        </w:rPr>
+      </w:pPr>
+      <w:bookmarkStart w:id="16" w:name="_Toc1076613764"/>
+      <w:bookmarkStart w:id="17" w:name="_Toc1659942152"/>
+      <w:bookmarkStart w:id="18" w:name="_Toc150792785"/>
+      <w:r>
+        <w:lastRenderedPageBreak/>
         <w:t>1.3 JUSTIFICATIVA</w:t>
       </w:r>
-      <w:bookmarkEnd w:id="15"/>
       <w:bookmarkEnd w:id="16"/>
       <w:bookmarkEnd w:id="17"/>
+      <w:bookmarkEnd w:id="18"/>
     </w:p>
     <w:p/>
     <w:p/>
@@ -8586,15 +8623,15 @@
       <w:pPr>
         <w:pStyle w:val="Ttulo2"/>
       </w:pPr>
-      <w:bookmarkStart w:id="18" w:name="_Toc924576298"/>
-      <w:bookmarkStart w:id="19" w:name="_Toc198010387"/>
-      <w:bookmarkStart w:id="20" w:name="_Toc150784927"/>
+      <w:bookmarkStart w:id="19" w:name="_Toc924576298"/>
+      <w:bookmarkStart w:id="20" w:name="_Toc198010387"/>
+      <w:bookmarkStart w:id="21" w:name="_Toc150792786"/>
       <w:r>
         <w:t>1.4 CONTEXTUALIZAÇÃO DA EMPRESA</w:t>
       </w:r>
-      <w:bookmarkEnd w:id="18"/>
       <w:bookmarkEnd w:id="19"/>
       <w:bookmarkEnd w:id="20"/>
+      <w:bookmarkEnd w:id="21"/>
     </w:p>
     <w:p/>
     <w:p/>
@@ -8757,12 +8794,12 @@
       <w:pPr>
         <w:pStyle w:val="Ttulo1"/>
       </w:pPr>
-      <w:bookmarkStart w:id="21" w:name="_Toc491037312"/>
-      <w:bookmarkStart w:id="22" w:name="_Toc708008713"/>
+      <w:bookmarkStart w:id="22" w:name="_Toc491037312"/>
+      <w:bookmarkStart w:id="23" w:name="_Toc708008713"/>
       <w:r>
         <w:br w:type="page"/>
       </w:r>
-      <w:bookmarkStart w:id="23" w:name="_Toc150784928"/>
+      <w:bookmarkStart w:id="24" w:name="_Toc150792787"/>
       <w:r>
         <w:lastRenderedPageBreak/>
         <w:t xml:space="preserve">2. </w:t>
@@ -8770,9 +8807,9 @@
       <w:r>
         <w:t>REVISÃO DA LITERATURA</w:t>
       </w:r>
-      <w:bookmarkEnd w:id="21"/>
       <w:bookmarkEnd w:id="22"/>
       <w:bookmarkEnd w:id="23"/>
+      <w:bookmarkEnd w:id="24"/>
     </w:p>
     <w:p>
       <w:pPr>
@@ -8805,15 +8842,15 @@
           <w:rStyle w:val="Ttulo2Char"/>
         </w:rPr>
       </w:pPr>
-      <w:bookmarkStart w:id="24" w:name="_Toc1400617056"/>
-      <w:bookmarkStart w:id="25" w:name="_Toc227080354"/>
-      <w:bookmarkStart w:id="26" w:name="_Toc150784929"/>
+      <w:bookmarkStart w:id="25" w:name="_Toc1400617056"/>
+      <w:bookmarkStart w:id="26" w:name="_Toc227080354"/>
+      <w:bookmarkStart w:id="27" w:name="_Toc150792788"/>
       <w:r>
         <w:t>2.1 ENGENHARIA DE SOFTWARE</w:t>
       </w:r>
-      <w:bookmarkEnd w:id="24"/>
       <w:bookmarkEnd w:id="25"/>
       <w:bookmarkEnd w:id="26"/>
+      <w:bookmarkEnd w:id="27"/>
     </w:p>
     <w:p>
       <w:pPr>
@@ -8868,15 +8905,15 @@
       <w:pPr>
         <w:pStyle w:val="Ttulo3"/>
       </w:pPr>
-      <w:bookmarkStart w:id="27" w:name="_Toc133332616"/>
-      <w:bookmarkStart w:id="28" w:name="_Toc1700381484"/>
-      <w:bookmarkStart w:id="29" w:name="_Toc150784930"/>
+      <w:bookmarkStart w:id="28" w:name="_Toc133332616"/>
+      <w:bookmarkStart w:id="29" w:name="_Toc1700381484"/>
+      <w:bookmarkStart w:id="30" w:name="_Toc150792789"/>
       <w:r>
         <w:t>2.1.1 Levantamento de Requisitos</w:t>
       </w:r>
-      <w:bookmarkEnd w:id="27"/>
       <w:bookmarkEnd w:id="28"/>
       <w:bookmarkEnd w:id="29"/>
+      <w:bookmarkEnd w:id="30"/>
     </w:p>
     <w:p>
       <w:pPr>
@@ -8918,15 +8955,15 @@
       <w:pPr>
         <w:pStyle w:val="Ttulo3"/>
       </w:pPr>
-      <w:bookmarkStart w:id="30" w:name="_Toc1919043964"/>
-      <w:bookmarkStart w:id="31" w:name="_Toc1881533786"/>
-      <w:bookmarkStart w:id="32" w:name="_Toc150784931"/>
+      <w:bookmarkStart w:id="31" w:name="_Toc1919043964"/>
+      <w:bookmarkStart w:id="32" w:name="_Toc1881533786"/>
+      <w:bookmarkStart w:id="33" w:name="_Toc150792790"/>
       <w:r>
         <w:t>2.1.2 Requisitos Funcionais e Não Funcionais</w:t>
       </w:r>
-      <w:bookmarkEnd w:id="30"/>
       <w:bookmarkEnd w:id="31"/>
       <w:bookmarkEnd w:id="32"/>
+      <w:bookmarkEnd w:id="33"/>
     </w:p>
     <w:p>
       <w:pPr>
@@ -8973,7 +9010,6 @@
           <w:sz w:val="20"/>
           <w:szCs w:val="20"/>
         </w:rPr>
-        <w:lastRenderedPageBreak/>
         <w:t xml:space="preserve">Quadro 1 - </w:t>
       </w:r>
       <w:r>
@@ -9187,16 +9223,15 @@
           <w:sz w:val="20"/>
           <w:szCs w:val="20"/>
         </w:rPr>
-        <w:t>Fonte: Elaborado a partir de Sommerville (2011)</w:t>
-      </w:r>
-    </w:p>
-    <w:p>
-      <w:pPr>
-        <w:rPr>
-          <w:sz w:val="20"/>
-          <w:szCs w:val="20"/>
-        </w:rPr>
-      </w:pPr>
+        <w:t>Fonte: Elaborado</w:t>
+      </w:r>
+      <w:r>
+        <w:rPr>
+          <w:sz w:val="20"/>
+          <w:szCs w:val="20"/>
+        </w:rPr>
+        <w:t xml:space="preserve"> a partir de Sommerville (2011)</w:t>
+      </w:r>
     </w:p>
     <w:p>
       <w:pPr>
@@ -9223,15 +9258,18 @@
       <w:pPr>
         <w:pStyle w:val="Ttulo3"/>
       </w:pPr>
-      <w:bookmarkStart w:id="33" w:name="_Toc1964081279"/>
-      <w:bookmarkStart w:id="34" w:name="_Toc656897101"/>
-      <w:bookmarkStart w:id="35" w:name="_Toc150784932"/>
-      <w:r>
-        <w:t>2.1.4 Regras de Negócio</w:t>
-      </w:r>
-      <w:bookmarkEnd w:id="33"/>
+      <w:bookmarkStart w:id="34" w:name="_Toc1964081279"/>
+      <w:bookmarkStart w:id="35" w:name="_Toc656897101"/>
+      <w:bookmarkStart w:id="36" w:name="_Toc150792791"/>
+      <w:r>
+        <w:t>2.1.3</w:t>
+      </w:r>
+      <w:r>
+        <w:t xml:space="preserve"> Regras de Negócio</w:t>
+      </w:r>
       <w:bookmarkEnd w:id="34"/>
       <w:bookmarkEnd w:id="35"/>
+      <w:bookmarkEnd w:id="36"/>
     </w:p>
     <w:p>
       <w:pPr>
@@ -9268,17 +9306,16 @@
     <w:p>
       <w:pPr>
         <w:pStyle w:val="Ttulo2"/>
-        <w:spacing w:line="360" w:lineRule="auto"/>
-      </w:pPr>
-      <w:bookmarkStart w:id="36" w:name="_Toc1493542036"/>
-      <w:bookmarkStart w:id="37" w:name="_Toc1725301950"/>
-      <w:bookmarkStart w:id="38" w:name="_Toc150784933"/>
+      </w:pPr>
+      <w:bookmarkStart w:id="37" w:name="_Toc1493542036"/>
+      <w:bookmarkStart w:id="38" w:name="_Toc1725301950"/>
+      <w:bookmarkStart w:id="39" w:name="_Toc150792792"/>
       <w:r>
         <w:t>2.2 BOAS PRÁTICAS DE DESENVOLVIMENTO</w:t>
       </w:r>
-      <w:bookmarkEnd w:id="36"/>
       <w:bookmarkEnd w:id="37"/>
       <w:bookmarkEnd w:id="38"/>
+      <w:bookmarkEnd w:id="39"/>
     </w:p>
     <w:p>
       <w:pPr>
@@ -9317,15 +9354,15 @@
       <w:pPr>
         <w:pStyle w:val="Ttulo3"/>
       </w:pPr>
-      <w:bookmarkStart w:id="39" w:name="_Toc1287483940"/>
-      <w:bookmarkStart w:id="40" w:name="_Toc307499936"/>
-      <w:bookmarkStart w:id="41" w:name="_Toc150784934"/>
+      <w:bookmarkStart w:id="40" w:name="_Toc1287483940"/>
+      <w:bookmarkStart w:id="41" w:name="_Toc307499936"/>
+      <w:bookmarkStart w:id="42" w:name="_Toc150792793"/>
       <w:r>
         <w:t>2.2.1 Nomeação</w:t>
       </w:r>
-      <w:bookmarkEnd w:id="39"/>
       <w:bookmarkEnd w:id="40"/>
       <w:bookmarkEnd w:id="41"/>
+      <w:bookmarkEnd w:id="42"/>
     </w:p>
     <w:p>
       <w:pPr>
@@ -9587,15 +9624,15 @@
       <w:pPr>
         <w:pStyle w:val="Ttulo3"/>
       </w:pPr>
-      <w:bookmarkStart w:id="42" w:name="_Toc75215079"/>
-      <w:bookmarkStart w:id="43" w:name="_Toc1947245525"/>
-      <w:bookmarkStart w:id="44" w:name="_Toc150784935"/>
+      <w:bookmarkStart w:id="43" w:name="_Toc75215079"/>
+      <w:bookmarkStart w:id="44" w:name="_Toc1947245525"/>
+      <w:bookmarkStart w:id="45" w:name="_Toc150792794"/>
       <w:r>
         <w:t>2.2.2 Funções</w:t>
       </w:r>
-      <w:bookmarkEnd w:id="42"/>
       <w:bookmarkEnd w:id="43"/>
       <w:bookmarkEnd w:id="44"/>
+      <w:bookmarkEnd w:id="45"/>
     </w:p>
     <w:p/>
     <w:p>
@@ -9617,18 +9654,17 @@
         <w:rPr>
           <w:b/>
           <w:bCs/>
-          <w:caps w:val="0"/>
-        </w:rPr>
-      </w:pPr>
-      <w:bookmarkStart w:id="45" w:name="_Toc1154825240"/>
-      <w:bookmarkStart w:id="46" w:name="_Toc1161883891"/>
-      <w:bookmarkStart w:id="47" w:name="_Toc150784936"/>
+        </w:rPr>
+      </w:pPr>
+      <w:bookmarkStart w:id="46" w:name="_Toc1154825240"/>
+      <w:bookmarkStart w:id="47" w:name="_Toc1161883891"/>
+      <w:bookmarkStart w:id="48" w:name="_Toc150792795"/>
       <w:r>
         <w:t>2.3 PROGRAMAÇÃO ORIENTADA A OBJETOS</w:t>
       </w:r>
-      <w:bookmarkEnd w:id="45"/>
       <w:bookmarkEnd w:id="46"/>
       <w:bookmarkEnd w:id="47"/>
+      <w:bookmarkEnd w:id="48"/>
     </w:p>
     <w:p>
       <w:pPr>
@@ -9713,15 +9749,15 @@
       <w:pPr>
         <w:pStyle w:val="Ttulo2"/>
       </w:pPr>
-      <w:bookmarkStart w:id="48" w:name="_Toc1853352392"/>
-      <w:bookmarkStart w:id="49" w:name="_Toc1332612737"/>
-      <w:bookmarkStart w:id="50" w:name="_Toc150784937"/>
+      <w:bookmarkStart w:id="49" w:name="_Toc1853352392"/>
+      <w:bookmarkStart w:id="50" w:name="_Toc1332612737"/>
+      <w:bookmarkStart w:id="51" w:name="_Toc150792796"/>
       <w:r>
         <w:t>2.4 HTML</w:t>
       </w:r>
-      <w:bookmarkEnd w:id="48"/>
       <w:bookmarkEnd w:id="49"/>
       <w:bookmarkEnd w:id="50"/>
+      <w:bookmarkEnd w:id="51"/>
     </w:p>
     <w:p/>
     <w:p>
@@ -9833,15 +9869,15 @@
       <w:pPr>
         <w:pStyle w:val="Ttulo2"/>
       </w:pPr>
-      <w:bookmarkStart w:id="51" w:name="_Toc1807561445"/>
-      <w:bookmarkStart w:id="52" w:name="_Toc912750554"/>
-      <w:bookmarkStart w:id="53" w:name="_Toc150784938"/>
+      <w:bookmarkStart w:id="52" w:name="_Toc1807561445"/>
+      <w:bookmarkStart w:id="53" w:name="_Toc912750554"/>
+      <w:bookmarkStart w:id="54" w:name="_Toc150792797"/>
       <w:r>
         <w:t>2.5 JAVASCRIPT</w:t>
       </w:r>
-      <w:bookmarkEnd w:id="51"/>
       <w:bookmarkEnd w:id="52"/>
       <w:bookmarkEnd w:id="53"/>
+      <w:bookmarkEnd w:id="54"/>
     </w:p>
     <w:p>
       <w:pPr>
@@ -9919,18 +9955,18 @@
       <w:pPr>
         <w:pStyle w:val="Ttulo3"/>
       </w:pPr>
-      <w:bookmarkStart w:id="54" w:name="_Toc511343086"/>
-      <w:bookmarkStart w:id="55" w:name="_Toc1491443057"/>
-      <w:bookmarkStart w:id="56" w:name="_Toc150784939"/>
+      <w:bookmarkStart w:id="55" w:name="_Toc511343086"/>
+      <w:bookmarkStart w:id="56" w:name="_Toc1491443057"/>
+      <w:bookmarkStart w:id="57" w:name="_Toc150792798"/>
       <w:r>
         <w:t>2.5</w:t>
       </w:r>
       <w:r>
         <w:t>.1. TypeScript</w:t>
       </w:r>
-      <w:bookmarkEnd w:id="54"/>
       <w:bookmarkEnd w:id="55"/>
       <w:bookmarkEnd w:id="56"/>
+      <w:bookmarkEnd w:id="57"/>
       <w:r>
         <w:t xml:space="preserve"> </w:t>
       </w:r>
@@ -9988,17 +10024,17 @@
           <w:bCs/>
         </w:rPr>
       </w:pPr>
-      <w:bookmarkStart w:id="57" w:name="_Int_PDy1UMsJ"/>
-      <w:bookmarkStart w:id="58" w:name="_Toc1465752193"/>
-      <w:bookmarkStart w:id="59" w:name="_Toc1263387161"/>
-      <w:bookmarkStart w:id="60" w:name="_Toc150784940"/>
+      <w:bookmarkStart w:id="58" w:name="_Int_PDy1UMsJ"/>
+      <w:bookmarkStart w:id="59" w:name="_Toc1465752193"/>
+      <w:bookmarkStart w:id="60" w:name="_Toc1263387161"/>
+      <w:bookmarkStart w:id="61" w:name="_Toc150792799"/>
       <w:r>
         <w:t>2.6. FRAMEWORK</w:t>
       </w:r>
-      <w:bookmarkEnd w:id="57"/>
       <w:bookmarkEnd w:id="58"/>
       <w:bookmarkEnd w:id="59"/>
       <w:bookmarkEnd w:id="60"/>
+      <w:bookmarkEnd w:id="61"/>
     </w:p>
     <w:p>
       <w:pPr>
@@ -10044,15 +10080,15 @@
       <w:pPr>
         <w:pStyle w:val="Ttulo3"/>
       </w:pPr>
-      <w:bookmarkStart w:id="61" w:name="_Toc563354776"/>
-      <w:bookmarkStart w:id="62" w:name="_Toc477337650"/>
-      <w:bookmarkStart w:id="63" w:name="_Toc150784941"/>
+      <w:bookmarkStart w:id="62" w:name="_Toc563354776"/>
+      <w:bookmarkStart w:id="63" w:name="_Toc477337650"/>
+      <w:bookmarkStart w:id="64" w:name="_Toc150792800"/>
       <w:r>
         <w:t>2.6.1. .NET Framework</w:t>
       </w:r>
-      <w:bookmarkEnd w:id="61"/>
       <w:bookmarkEnd w:id="62"/>
       <w:bookmarkEnd w:id="63"/>
+      <w:bookmarkEnd w:id="64"/>
     </w:p>
     <w:p>
       <w:pPr>
@@ -10197,24 +10233,6 @@
         </w:rPr>
         <w:lastRenderedPageBreak/>
         <w:t>Figura 3 – Compilação no .NET Framework</w:t>
-      </w:r>
-      <w:r>
-        <w:tab/>
-      </w:r>
-      <w:r>
-        <w:tab/>
-      </w:r>
-      <w:r>
-        <w:tab/>
-      </w:r>
-      <w:r>
-        <w:tab/>
-      </w:r>
-      <w:r>
-        <w:tab/>
-      </w:r>
-      <w:r>
-        <w:tab/>
       </w:r>
       <w:r>
         <w:tab/>
@@ -10297,6 +10315,13 @@
           <w:sz w:val="20"/>
           <w:szCs w:val="20"/>
         </w:rPr>
+        <w:t>, n.p.</w:t>
+      </w:r>
+      <w:r>
+        <w:rPr>
+          <w:sz w:val="20"/>
+          <w:szCs w:val="20"/>
+        </w:rPr>
         <w:t>).</w:t>
       </w:r>
     </w:p>
@@ -10314,15 +10339,15 @@
       <w:pPr>
         <w:pStyle w:val="Ttulo3"/>
       </w:pPr>
-      <w:bookmarkStart w:id="64" w:name="_Toc795317124"/>
-      <w:bookmarkStart w:id="65" w:name="_Toc1912631814"/>
-      <w:bookmarkStart w:id="66" w:name="_Toc150784942"/>
+      <w:bookmarkStart w:id="65" w:name="_Toc795317124"/>
+      <w:bookmarkStart w:id="66" w:name="_Toc1912631814"/>
+      <w:bookmarkStart w:id="67" w:name="_Toc150792801"/>
       <w:r>
         <w:t>2.6.2. Entity Framework</w:t>
       </w:r>
-      <w:bookmarkEnd w:id="64"/>
       <w:bookmarkEnd w:id="65"/>
       <w:bookmarkEnd w:id="66"/>
+      <w:bookmarkEnd w:id="67"/>
     </w:p>
     <w:p>
       <w:pPr>
@@ -10394,9 +10419,9 @@
       <w:pPr>
         <w:pStyle w:val="Ttulo2"/>
       </w:pPr>
-      <w:bookmarkStart w:id="67" w:name="_Toc1142616949"/>
-      <w:bookmarkStart w:id="68" w:name="_Toc566009969"/>
-      <w:bookmarkStart w:id="69" w:name="_Toc150784943"/>
+      <w:bookmarkStart w:id="68" w:name="_Toc1142616949"/>
+      <w:bookmarkStart w:id="69" w:name="_Toc566009969"/>
+      <w:bookmarkStart w:id="70" w:name="_Toc150792802"/>
       <w:r>
         <w:lastRenderedPageBreak/>
         <w:t>2</w:t>
@@ -10407,9 +10432,9 @@
       <w:r>
         <w:t>. REACTJS</w:t>
       </w:r>
-      <w:bookmarkEnd w:id="67"/>
       <w:bookmarkEnd w:id="68"/>
       <w:bookmarkEnd w:id="69"/>
+      <w:bookmarkEnd w:id="70"/>
       <w:r>
         <w:t xml:space="preserve"> </w:t>
       </w:r>
@@ -10445,18 +10470,18 @@
       <w:pPr>
         <w:pStyle w:val="Ttulo3"/>
       </w:pPr>
-      <w:bookmarkStart w:id="70" w:name="_Toc1054734767"/>
-      <w:bookmarkStart w:id="71" w:name="_Toc1359772606"/>
-      <w:bookmarkStart w:id="72" w:name="_Toc150784944"/>
+      <w:bookmarkStart w:id="71" w:name="_Toc1054734767"/>
+      <w:bookmarkStart w:id="72" w:name="_Toc1359772606"/>
+      <w:bookmarkStart w:id="73" w:name="_Toc150792803"/>
       <w:r>
         <w:t>2.7</w:t>
       </w:r>
       <w:r>
         <w:t>.1 Material UI</w:t>
       </w:r>
-      <w:bookmarkEnd w:id="70"/>
       <w:bookmarkEnd w:id="71"/>
       <w:bookmarkEnd w:id="72"/>
+      <w:bookmarkEnd w:id="73"/>
     </w:p>
     <w:p>
       <w:pPr>
@@ -10488,18 +10513,18 @@
       <w:pPr>
         <w:pStyle w:val="Ttulo3"/>
       </w:pPr>
-      <w:bookmarkStart w:id="73" w:name="_Toc1364243823"/>
-      <w:bookmarkStart w:id="74" w:name="_Toc1148051182"/>
-      <w:bookmarkStart w:id="75" w:name="_Toc150784945"/>
+      <w:bookmarkStart w:id="74" w:name="_Toc1364243823"/>
+      <w:bookmarkStart w:id="75" w:name="_Toc1148051182"/>
+      <w:bookmarkStart w:id="76" w:name="_Toc150792804"/>
       <w:r>
         <w:t>2.7</w:t>
       </w:r>
       <w:r>
         <w:t>.2 Axios</w:t>
       </w:r>
-      <w:bookmarkEnd w:id="73"/>
       <w:bookmarkEnd w:id="74"/>
       <w:bookmarkEnd w:id="75"/>
+      <w:bookmarkEnd w:id="76"/>
     </w:p>
     <w:p>
       <w:pPr>
@@ -10533,15 +10558,25 @@
         <w:t>dulo http, enquanto no lado do cliente usa XMLHttpRequests”.</w:t>
       </w:r>
       <w:r>
-        <w:t xml:space="preserve"> (AXIOS, 2023)</w:t>
-      </w:r>
-    </w:p>
-    <w:p>
-      <w:pPr>
-        <w:pStyle w:val="UnidaviTexto-Espao15"/>
-      </w:pPr>
-      <w:r>
-        <w:t xml:space="preserve">O Axios facilita que desenvolvedores façam requisições HTTP, utilizando todos os verbos, como POST, PUT, GET, DELETE, etc. Permitindo a manipulação da requisição, seja pela rota, </w:t>
+        <w:t xml:space="preserve"> (AXIOS, 2023</w:t>
+      </w:r>
+      <w:r>
+        <w:t>, n.p.</w:t>
+      </w:r>
+      <w:r>
+        <w:t>)</w:t>
+      </w:r>
+    </w:p>
+    <w:p>
+      <w:pPr>
+        <w:pStyle w:val="UnidaviTexto-Espao15"/>
+      </w:pPr>
+      <w:r>
+        <w:t xml:space="preserve">O Axios facilita que desenvolvedores façam requisições HTTP, utilizando todos os verbos, como POST, PUT, GET, DELETE, etc. Permitindo a manipulação da requisição, seja </w:t>
+      </w:r>
+      <w:r>
+        <w:lastRenderedPageBreak/>
+        <w:t xml:space="preserve">pela rota, </w:t>
       </w:r>
       <w:r>
         <w:rPr>
@@ -10551,11 +10586,7 @@
         <w:t xml:space="preserve">headers, params, body, interceptors, </w:t>
       </w:r>
       <w:r>
-        <w:t xml:space="preserve">etc. Garantindo que todas as necessidades </w:t>
-      </w:r>
-      <w:r>
-        <w:lastRenderedPageBreak/>
-        <w:t>durante o desenvolvimento sejam atendidas por ferramentas presentes no Axios.</w:t>
+        <w:t>etc. Garantindo que todas as necessidades durante o desenvolvimento sejam atendidas por ferramentas presentes no Axios.</w:t>
       </w:r>
       <w:r>
         <w:t xml:space="preserve"> (AXIOS, 2023).</w:t>
@@ -10573,30 +10604,21 @@
           <w:u w:val="single"/>
         </w:rPr>
       </w:pPr>
-      <w:bookmarkStart w:id="76" w:name="_Toc267554851"/>
-      <w:bookmarkStart w:id="77" w:name="_Toc1644440996"/>
-      <w:bookmarkStart w:id="78" w:name="_Toc150784946"/>
-      <w:r>
-        <w:rPr>
-          <w:caps w:val="0"/>
-        </w:rPr>
+      <w:bookmarkStart w:id="77" w:name="_Toc267554851"/>
+      <w:bookmarkStart w:id="78" w:name="_Toc1644440996"/>
+      <w:bookmarkStart w:id="79" w:name="_Toc150792805"/>
+      <w:r>
         <w:t>2.</w:t>
       </w:r>
       <w:r>
-        <w:rPr>
-          <w:caps w:val="0"/>
-        </w:rPr>
         <w:t>8</w:t>
       </w:r>
       <w:r>
-        <w:rPr>
-          <w:caps w:val="0"/>
-        </w:rPr>
         <w:t xml:space="preserve"> WEB SERVICES</w:t>
       </w:r>
-      <w:bookmarkEnd w:id="76"/>
       <w:bookmarkEnd w:id="77"/>
       <w:bookmarkEnd w:id="78"/>
+      <w:bookmarkEnd w:id="79"/>
     </w:p>
     <w:p>
       <w:pPr>
@@ -10620,9 +10642,9 @@
       <w:pPr>
         <w:pStyle w:val="Ttulo3"/>
       </w:pPr>
-      <w:bookmarkStart w:id="79" w:name="_Toc1090449093"/>
-      <w:bookmarkStart w:id="80" w:name="_Toc2085033984"/>
-      <w:bookmarkStart w:id="81" w:name="_Toc150784947"/>
+      <w:bookmarkStart w:id="80" w:name="_Toc1090449093"/>
+      <w:bookmarkStart w:id="81" w:name="_Toc2085033984"/>
+      <w:bookmarkStart w:id="82" w:name="_Toc150792806"/>
       <w:r>
         <w:t>2.</w:t>
       </w:r>
@@ -10632,9 +10654,9 @@
       <w:r>
         <w:t>.1 API</w:t>
       </w:r>
-      <w:bookmarkEnd w:id="79"/>
       <w:bookmarkEnd w:id="80"/>
       <w:bookmarkEnd w:id="81"/>
+      <w:bookmarkEnd w:id="82"/>
     </w:p>
     <w:p>
       <w:pPr>
@@ -10690,9 +10712,9 @@
       <w:pPr>
         <w:pStyle w:val="Ttulo3"/>
       </w:pPr>
-      <w:bookmarkStart w:id="82" w:name="_Toc1507435592"/>
-      <w:bookmarkStart w:id="83" w:name="_Toc64114920"/>
-      <w:bookmarkStart w:id="84" w:name="_Toc150784948"/>
+      <w:bookmarkStart w:id="83" w:name="_Toc1507435592"/>
+      <w:bookmarkStart w:id="84" w:name="_Toc64114920"/>
+      <w:bookmarkStart w:id="85" w:name="_Toc150792807"/>
       <w:r>
         <w:t>2.</w:t>
       </w:r>
@@ -10702,9 +10724,9 @@
       <w:r>
         <w:t>.2 Arquitetura REST</w:t>
       </w:r>
-      <w:bookmarkEnd w:id="82"/>
       <w:bookmarkEnd w:id="83"/>
       <w:bookmarkEnd w:id="84"/>
+      <w:bookmarkEnd w:id="85"/>
     </w:p>
     <w:p>
       <w:pPr>
@@ -10716,6 +10738,7 @@
         <w:pStyle w:val="UnidaviTexto-Espao15"/>
       </w:pPr>
       <w:r>
+        <w:lastRenderedPageBreak/>
         <w:t>Segundo as afirmações de Rodrigues et al. (2020), o conceito de REST (</w:t>
       </w:r>
       <w:r>
@@ -10726,11 +10749,7 @@
         <w:t>Representational State Transfer</w:t>
       </w:r>
       <w:r>
-        <w:t xml:space="preserve">) surgiu a partir de uma dissertação com o intuito de propor </w:t>
-      </w:r>
-      <w:r>
-        <w:lastRenderedPageBreak/>
-        <w:t>uma padronização para a integração entre aplicações baseadas no protocolo HTTP (</w:t>
+        <w:t>) surgiu a partir de uma dissertação com o intuito de propor uma padronização para a integração entre aplicações baseadas no protocolo HTTP (</w:t>
       </w:r>
       <w:r>
         <w:rPr>
@@ -10752,9 +10771,9 @@
       <w:pPr>
         <w:pStyle w:val="Ttulo3"/>
       </w:pPr>
-      <w:bookmarkStart w:id="85" w:name="_Toc1695439776"/>
-      <w:bookmarkStart w:id="86" w:name="_Toc1412041579"/>
-      <w:bookmarkStart w:id="87" w:name="_Toc150784949"/>
+      <w:bookmarkStart w:id="86" w:name="_Toc1695439776"/>
+      <w:bookmarkStart w:id="87" w:name="_Toc1412041579"/>
+      <w:bookmarkStart w:id="88" w:name="_Toc150792808"/>
       <w:r>
         <w:t>2.</w:t>
       </w:r>
@@ -10764,9 +10783,9 @@
       <w:r>
         <w:t>.3 Métodos HTTP</w:t>
       </w:r>
-      <w:bookmarkEnd w:id="85"/>
       <w:bookmarkEnd w:id="86"/>
       <w:bookmarkEnd w:id="87"/>
+      <w:bookmarkEnd w:id="88"/>
       <w:r>
         <w:t xml:space="preserve"> </w:t>
       </w:r>
@@ -11407,47 +11426,44 @@
     </w:p>
     <w:p>
       <w:pPr>
+        <w:pStyle w:val="UnidaviTexto-Espao15"/>
+      </w:pPr>
+    </w:p>
+    <w:p>
+      <w:pPr>
+        <w:pStyle w:val="UnidaviTexto-Espao15"/>
+      </w:pPr>
+    </w:p>
+    <w:p>
+      <w:pPr>
         <w:pStyle w:val="Ttulo2"/>
-        <w:rPr>
-          <w:caps w:val="0"/>
-        </w:rPr>
-      </w:pPr>
-      <w:bookmarkStart w:id="88" w:name="_Toc278796133"/>
-      <w:bookmarkStart w:id="89" w:name="_Toc1256131390"/>
-      <w:bookmarkStart w:id="90" w:name="_Toc150784950"/>
-      <w:r>
-        <w:rPr>
-          <w:caps w:val="0"/>
-        </w:rPr>
+      </w:pPr>
+      <w:bookmarkStart w:id="89" w:name="_Toc278796133"/>
+      <w:bookmarkStart w:id="90" w:name="_Toc1256131390"/>
+      <w:bookmarkStart w:id="91" w:name="_Toc150792809"/>
+      <w:r>
         <w:t>2.</w:t>
       </w:r>
       <w:r>
-        <w:rPr>
-          <w:caps w:val="0"/>
-        </w:rPr>
         <w:t>9</w:t>
       </w:r>
       <w:r>
-        <w:rPr>
-          <w:caps w:val="0"/>
-        </w:rPr>
         <w:t xml:space="preserve"> BANCO DE DADOS</w:t>
       </w:r>
-      <w:bookmarkEnd w:id="88"/>
       <w:bookmarkEnd w:id="89"/>
       <w:bookmarkEnd w:id="90"/>
-    </w:p>
-    <w:p>
-      <w:pPr>
-        <w:pStyle w:val="UnidaviTexto-Espao15"/>
-      </w:pPr>
-    </w:p>
-    <w:p>
-      <w:pPr>
-        <w:pStyle w:val="UnidaviTexto-Espao15"/>
-      </w:pPr>
-      <w:r>
-        <w:lastRenderedPageBreak/>
+      <w:bookmarkEnd w:id="91"/>
+    </w:p>
+    <w:p>
+      <w:pPr>
+        <w:pStyle w:val="UnidaviTexto-Espao15"/>
+      </w:pPr>
+    </w:p>
+    <w:p>
+      <w:pPr>
+        <w:pStyle w:val="UnidaviTexto-Espao15"/>
+      </w:pPr>
+      <w:r>
         <w:t>De acordo com Alves (2014</w:t>
       </w:r>
       <w:r>
@@ -11482,9 +11498,9 @@
       <w:pPr>
         <w:pStyle w:val="Ttulo3"/>
       </w:pPr>
-      <w:bookmarkStart w:id="91" w:name="_Toc661181534"/>
-      <w:bookmarkStart w:id="92" w:name="_Toc1770621176"/>
-      <w:bookmarkStart w:id="93" w:name="_Toc150784951"/>
+      <w:bookmarkStart w:id="92" w:name="_Toc661181534"/>
+      <w:bookmarkStart w:id="93" w:name="_Toc1770621176"/>
+      <w:bookmarkStart w:id="94" w:name="_Toc150792810"/>
       <w:r>
         <w:t>2.</w:t>
       </w:r>
@@ -11506,9 +11522,9 @@
       <w:r>
         <w:t>elacional</w:t>
       </w:r>
-      <w:bookmarkEnd w:id="91"/>
       <w:bookmarkEnd w:id="92"/>
       <w:bookmarkEnd w:id="93"/>
+      <w:bookmarkEnd w:id="94"/>
     </w:p>
     <w:p>
       <w:pPr>
@@ -11913,7 +11929,11 @@
         <w:pStyle w:val="UnidaviCitaoLonga"/>
       </w:pPr>
       <w:r>
-        <w:t>Outra característica marcante dos bancos de dados relacionais é a integridade referencial, que garante a acurácia e a consistência dos dados dentro de um relacionamento entre tabelas. Isso é feito por meio de uma chave estrangeira, que faz referência a um valor de uma chave primária em outra tabela, e a integridade referencial garantirá que esse relacionamento é íntegro (</w:t>
+        <w:t xml:space="preserve">Outra característica marcante dos bancos de dados relacionais é a integridade referencial, que garante a acurácia e a consistência dos dados dentro de um relacionamento entre tabelas. Isso é feito por meio de uma chave estrangeira, que faz referência a um valor de uma chave primária em outra tabela, e a integridade </w:t>
+      </w:r>
+      <w:r>
+        <w:lastRenderedPageBreak/>
+        <w:t>referencial garantirá que esse relacionamento é íntegro (</w:t>
       </w:r>
       <w:r>
         <w:t>o registro referenciado existe)</w:t>
@@ -11937,7 +11957,6 @@
         <w:pStyle w:val="UnidaviTexto-Espao15"/>
       </w:pPr>
       <w:r>
-        <w:lastRenderedPageBreak/>
         <w:t>C</w:t>
       </w:r>
       <w:r>
@@ -12277,9 +12296,9 @@
       <w:pPr>
         <w:pStyle w:val="Ttulo3"/>
       </w:pPr>
-      <w:bookmarkStart w:id="94" w:name="_Toc1040238846"/>
-      <w:bookmarkStart w:id="95" w:name="_Toc821365254"/>
-      <w:bookmarkStart w:id="96" w:name="_Toc150784952"/>
+      <w:bookmarkStart w:id="95" w:name="_Toc1040238846"/>
+      <w:bookmarkStart w:id="96" w:name="_Toc821365254"/>
+      <w:bookmarkStart w:id="97" w:name="_Toc150792811"/>
       <w:r>
         <w:t>2.</w:t>
       </w:r>
@@ -12287,11 +12306,14 @@
         <w:t>9</w:t>
       </w:r>
       <w:r>
-        <w:t>.3 SQL Server</w:t>
-      </w:r>
-      <w:bookmarkEnd w:id="94"/>
+        <w:t>.2</w:t>
+      </w:r>
+      <w:r>
+        <w:t xml:space="preserve"> SQL Server</w:t>
+      </w:r>
       <w:bookmarkEnd w:id="95"/>
       <w:bookmarkEnd w:id="96"/>
+      <w:bookmarkEnd w:id="97"/>
     </w:p>
     <w:p>
       <w:pPr>
@@ -12322,7 +12344,11 @@
         <w:pStyle w:val="UnidaviTexto-Espao15"/>
       </w:pPr>
       <w:r>
-        <w:t>Assim como outras tecnologias de SGBD (Sistema de Gerenciamento de Banco de Dados) SQL Server é principalmente construído em torno de uma estrutura de tabela baseada em linhas que conecta elementos de dados relacionados em diferentes tabelas, evitando a necessidade de armazenar dados de forma redundante em múltiplos locais dentro de um banco de dados. O modelo relacional também oferece integridade referencial e outras restrições de integridade para manter a precisão dos dados. Essas verificações fazem parte de uma adesão mais ampla aos princípios de atomicidade, consistência, isolamento e durabilidade, conhecidos coletivamente como as propriedades ACID, e são projetadas para garantir que as transações de banco de dados sejam processadas de forma confiável. (MICROSOFT, 2023</w:t>
+        <w:t xml:space="preserve">Assim como outras tecnologias de SGBD (Sistema de Gerenciamento de Banco de Dados) SQL Server é principalmente construído em torno de uma estrutura de tabela baseada em linhas que conecta elementos de dados relacionados em diferentes tabelas, evitando a necessidade de armazenar dados de forma redundante em múltiplos locais dentro de um banco de dados. O modelo relacional também oferece integridade referencial e outras restrições de integridade para manter a precisão dos dados. Essas verificações fazem parte de uma adesão </w:t>
+      </w:r>
+      <w:r>
+        <w:lastRenderedPageBreak/>
+        <w:t>mais ampla aos princípios de atomicidade, consistência, isolamento e durabilidade, conhecidos coletivamente como as propriedades ACID, e são projetadas para garantir que as transações de banco de dados sejam processadas de forma confiável. (MICROSOFT, 2023</w:t>
       </w:r>
       <w:r>
         <w:t>d</w:t>
@@ -12336,7 +12362,6 @@
         <w:pStyle w:val="UnidaviTexto-Espao15"/>
       </w:pPr>
       <w:r>
-        <w:lastRenderedPageBreak/>
         <w:t>O SQL Server funcionou exclusivamente no ambiente Windows por mais de 20 anos. Em 2016, a Microsoft o tornou disponível no Linux. O SQL Server 2017 se tornou amplamente disponível em outubro de 2016 e passou a ser executado tanto no Windows quanto no Linux. (MICROSOFT, 2023</w:t>
       </w:r>
       <w:r>
@@ -12355,9 +12380,9 @@
       <w:pPr>
         <w:pStyle w:val="Ttulo2"/>
       </w:pPr>
-      <w:bookmarkStart w:id="97" w:name="_Toc287887189"/>
-      <w:bookmarkStart w:id="98" w:name="_Toc940285957"/>
-      <w:bookmarkStart w:id="99" w:name="_Toc150784953"/>
+      <w:bookmarkStart w:id="98" w:name="_Toc287887189"/>
+      <w:bookmarkStart w:id="99" w:name="_Toc940285957"/>
+      <w:bookmarkStart w:id="100" w:name="_Toc150792812"/>
       <w:r>
         <w:t>2.</w:t>
       </w:r>
@@ -12367,9 +12392,9 @@
       <w:r>
         <w:t xml:space="preserve"> C#</w:t>
       </w:r>
-      <w:bookmarkEnd w:id="97"/>
       <w:bookmarkEnd w:id="98"/>
       <w:bookmarkEnd w:id="99"/>
+      <w:bookmarkEnd w:id="100"/>
     </w:p>
     <w:p/>
     <w:p>
@@ -12418,9 +12443,9 @@
       <w:pPr>
         <w:pStyle w:val="Ttulo2"/>
       </w:pPr>
-      <w:bookmarkStart w:id="100" w:name="_Toc1971680860"/>
-      <w:bookmarkStart w:id="101" w:name="_Toc327256357"/>
-      <w:bookmarkStart w:id="102" w:name="_Toc150784954"/>
+      <w:bookmarkStart w:id="101" w:name="_Toc1971680860"/>
+      <w:bookmarkStart w:id="102" w:name="_Toc327256357"/>
+      <w:bookmarkStart w:id="103" w:name="_Toc150792813"/>
       <w:r>
         <w:t>2.11</w:t>
       </w:r>
@@ -12430,9 +12455,9 @@
       <w:r>
         <w:t>SWAGGER</w:t>
       </w:r>
-      <w:bookmarkEnd w:id="100"/>
       <w:bookmarkEnd w:id="101"/>
       <w:bookmarkEnd w:id="102"/>
+      <w:bookmarkEnd w:id="103"/>
     </w:p>
     <w:p>
       <w:pPr>
@@ -12491,7 +12516,11 @@
         <w:t xml:space="preserve">o que o torna muito utilizado. </w:t>
       </w:r>
       <w:r>
-        <w:t>Além disso, destaca que a ferramenta possibilita a realização de testes automatizados para garantir a qualidade da API. Ao adotar o Swagger, as equipes podem alcançar uma documentação consistente e uma comunicação fluida, contribuindo para a qualidade e sucesso do desenvolvimento de APIs.</w:t>
+        <w:t xml:space="preserve">Além disso, destaca que a ferramenta possibilita a realização de testes automatizados para </w:t>
+      </w:r>
+      <w:r>
+        <w:lastRenderedPageBreak/>
+        <w:t>garantir a qualidade da API. Ao adotar o Swagger, as equipes podem alcançar uma documentação consistente e uma comunicação fluida, contribuindo para a qualidade e sucesso do desenvolvimento de APIs.</w:t>
       </w:r>
       <w:r>
         <w:t xml:space="preserve"> (SWAGGER, 2023).</w:t>
@@ -12506,9 +12535,9 @@
       <w:pPr>
         <w:pStyle w:val="Ttulo2"/>
       </w:pPr>
-      <w:bookmarkStart w:id="103" w:name="_Toc1054989918"/>
-      <w:bookmarkStart w:id="104" w:name="_Toc601127691"/>
-      <w:bookmarkStart w:id="105" w:name="_Toc150784955"/>
+      <w:bookmarkStart w:id="104" w:name="_Toc1054989918"/>
+      <w:bookmarkStart w:id="105" w:name="_Toc601127691"/>
+      <w:bookmarkStart w:id="106" w:name="_Toc150792814"/>
       <w:r>
         <w:t>2.12</w:t>
       </w:r>
@@ -12518,9 +12547,9 @@
       <w:r>
         <w:t>JWT</w:t>
       </w:r>
-      <w:bookmarkEnd w:id="103"/>
       <w:bookmarkEnd w:id="104"/>
       <w:bookmarkEnd w:id="105"/>
+      <w:bookmarkEnd w:id="106"/>
     </w:p>
     <w:p>
       <w:pPr>
@@ -12672,11 +12701,28 @@
           <w:sz w:val="20"/>
           <w:szCs w:val="20"/>
         </w:rPr>
-        <w:t>Fonte: JWT (2023).</w:t>
-      </w:r>
-    </w:p>
-    <w:p/>
-    <w:p/>
+        <w:t>Fonte: JWT (2023</w:t>
+      </w:r>
+      <w:r>
+        <w:rPr>
+          <w:sz w:val="20"/>
+          <w:szCs w:val="20"/>
+        </w:rPr>
+        <w:t>, n.p.</w:t>
+      </w:r>
+      <w:r>
+        <w:rPr>
+          <w:sz w:val="20"/>
+          <w:szCs w:val="20"/>
+        </w:rPr>
+        <w:t>).</w:t>
+      </w:r>
+    </w:p>
+    <w:p>
+      <w:pPr>
+        <w:spacing w:line="360" w:lineRule="auto"/>
+      </w:pPr>
+    </w:p>
     <w:p>
       <w:pPr>
         <w:pStyle w:val="UnidaviTexto-Espao15"/>
@@ -12692,7 +12738,11 @@
         <w:t>token</w:t>
       </w:r>
       <w:r>
-        <w:t xml:space="preserve"> é enviado a cada solicitação para permitir ou negar o acesso a determinadas rotas, serviços ou recursos, quanto para garantir a transmissão segura de informações. Isso ocorre porque o conteúdo do </w:t>
+        <w:t xml:space="preserve"> é enviado a cada solicitação para permitir ou negar o acesso a determinadas rotas, serviços ou recursos, quanto para garantir a transmissão segura de informações. Isso ocorre porque o </w:t>
+      </w:r>
+      <w:r>
+        <w:lastRenderedPageBreak/>
+        <w:t xml:space="preserve">conteúdo do </w:t>
       </w:r>
       <w:r>
         <w:rPr>
@@ -12717,8 +12767,8 @@
           <w:b/>
         </w:rPr>
       </w:pPr>
-      <w:bookmarkStart w:id="106" w:name="_Toc452503744"/>
-      <w:bookmarkStart w:id="107" w:name="_Toc1528615624"/>
+      <w:bookmarkStart w:id="107" w:name="_Toc452503744"/>
+      <w:bookmarkStart w:id="108" w:name="_Toc1528615624"/>
       <w:r>
         <w:rPr>
           <w:caps/>
@@ -12729,21 +12779,15 @@
     <w:p>
       <w:pPr>
         <w:pStyle w:val="Ttulo1"/>
-        <w:rPr>
-          <w:caps w:val="0"/>
-        </w:rPr>
-      </w:pPr>
-      <w:bookmarkStart w:id="108" w:name="_Toc150784956"/>
-      <w:r>
-        <w:rPr>
-          <w:caps w:val="0"/>
-        </w:rPr>
+      </w:pPr>
+      <w:bookmarkStart w:id="109" w:name="_Toc150792815"/>
+      <w:r>
         <w:lastRenderedPageBreak/>
         <w:t>3. METODOLOGIA DA PESQUISA</w:t>
       </w:r>
-      <w:bookmarkEnd w:id="106"/>
       <w:bookmarkEnd w:id="107"/>
       <w:bookmarkEnd w:id="108"/>
+      <w:bookmarkEnd w:id="109"/>
     </w:p>
     <w:p>
       <w:pPr>
@@ -12833,18 +12877,18 @@
           <w:bCs/>
         </w:rPr>
       </w:pPr>
-      <w:bookmarkStart w:id="109" w:name="_Toc2135368030"/>
-      <w:bookmarkStart w:id="110" w:name="_Toc1127318303"/>
-      <w:bookmarkStart w:id="111" w:name="_Toc150784957"/>
+      <w:bookmarkStart w:id="110" w:name="_Toc2135368030"/>
+      <w:bookmarkStart w:id="111" w:name="_Toc1127318303"/>
+      <w:bookmarkStart w:id="112" w:name="_Toc150792816"/>
       <w:r>
         <w:t>3</w:t>
       </w:r>
       <w:r>
         <w:t>.1 MAPEAMENTO DE CENÁRIO</w:t>
       </w:r>
-      <w:bookmarkEnd w:id="109"/>
       <w:bookmarkEnd w:id="110"/>
       <w:bookmarkEnd w:id="111"/>
+      <w:bookmarkEnd w:id="112"/>
     </w:p>
     <w:p>
       <w:pPr>
@@ -13021,16 +13065,7 @@
     </w:p>
     <w:p>
       <w:pPr>
-        <w:rPr>
-          <w:b/>
-          <w:bCs/>
-          <w:sz w:val="20"/>
-          <w:szCs w:val="20"/>
-        </w:rPr>
-      </w:pPr>
-    </w:p>
-    <w:p>
-      <w:pPr>
+        <w:spacing w:line="360" w:lineRule="auto"/>
         <w:rPr>
           <w:b/>
           <w:bCs/>
@@ -13076,7 +13111,7 @@
         </w:rPr>
         <w:t xml:space="preserve"> – </w:t>
       </w:r>
-      <w:bookmarkStart w:id="112" w:name="_Hlk149741142"/>
+      <w:bookmarkStart w:id="113" w:name="_Hlk149741142"/>
       <w:r>
         <w:rPr>
           <w:b/>
@@ -13086,7 +13121,7 @@
         </w:rPr>
         <w:t>Capacidade de pagamento</w:t>
       </w:r>
-      <w:bookmarkEnd w:id="112"/>
+      <w:bookmarkEnd w:id="113"/>
     </w:p>
     <w:p>
       <w:pPr>
@@ -13643,11 +13678,10 @@
     <w:p>
       <w:pPr>
         <w:pStyle w:val="Ttulo1"/>
-        <w:jc w:val="both"/>
-      </w:pPr>
-      <w:bookmarkStart w:id="113" w:name="_Toc662371240"/>
-      <w:bookmarkStart w:id="114" w:name="_Toc1188358346"/>
-      <w:bookmarkStart w:id="115" w:name="_Toc150784958"/>
+      </w:pPr>
+      <w:bookmarkStart w:id="114" w:name="_Toc662371240"/>
+      <w:bookmarkStart w:id="115" w:name="_Toc1188358346"/>
+      <w:bookmarkStart w:id="116" w:name="_Toc150792817"/>
       <w:r>
         <w:lastRenderedPageBreak/>
         <w:t xml:space="preserve">4. </w:t>
@@ -13655,13 +13689,14 @@
       <w:r>
         <w:t>PROTÓTIPO DE SISTEMA WEB PARA GERENCIAMENTO DE PROPOSTAS EM ESCRITÓRIOS DE SOLUÇÕES AGRÍCOLAS</w:t>
       </w:r>
-      <w:bookmarkEnd w:id="113"/>
       <w:bookmarkEnd w:id="114"/>
       <w:bookmarkEnd w:id="115"/>
+      <w:bookmarkEnd w:id="116"/>
     </w:p>
     <w:p>
       <w:pPr>
         <w:pStyle w:val="UNIDAVISEOPRIMRIA"/>
+        <w:spacing w:line="360" w:lineRule="auto"/>
         <w:rPr>
           <w:lang w:val="pt-BR"/>
         </w:rPr>
@@ -13690,9 +13725,9 @@
       <w:pPr>
         <w:pStyle w:val="Ttulo2"/>
       </w:pPr>
-      <w:bookmarkStart w:id="116" w:name="_Toc1082221997"/>
-      <w:bookmarkStart w:id="117" w:name="_Toc1017075040"/>
-      <w:bookmarkStart w:id="118" w:name="_Toc150784959"/>
+      <w:bookmarkStart w:id="117" w:name="_Toc1082221997"/>
+      <w:bookmarkStart w:id="118" w:name="_Toc1017075040"/>
+      <w:bookmarkStart w:id="119" w:name="_Toc150792818"/>
       <w:r>
         <w:t>4.</w:t>
       </w:r>
@@ -13702,9 +13737,9 @@
       <w:r>
         <w:t xml:space="preserve"> ANÁLISE</w:t>
       </w:r>
-      <w:bookmarkEnd w:id="116"/>
       <w:bookmarkEnd w:id="117"/>
       <w:bookmarkEnd w:id="118"/>
+      <w:bookmarkEnd w:id="119"/>
     </w:p>
     <w:p>
       <w:pPr>
@@ -13734,9 +13769,9 @@
       <w:pPr>
         <w:pStyle w:val="Ttulo3"/>
       </w:pPr>
-      <w:bookmarkStart w:id="119" w:name="_Toc794361638"/>
-      <w:bookmarkStart w:id="120" w:name="_Toc1501040370"/>
-      <w:bookmarkStart w:id="121" w:name="_Toc150784960"/>
+      <w:bookmarkStart w:id="120" w:name="_Toc794361638"/>
+      <w:bookmarkStart w:id="121" w:name="_Toc1501040370"/>
+      <w:bookmarkStart w:id="122" w:name="_Toc150792819"/>
       <w:r>
         <w:t>4.</w:t>
       </w:r>
@@ -13746,9 +13781,9 @@
       <w:r>
         <w:t>.1 Visão Geral do Protótipo</w:t>
       </w:r>
-      <w:bookmarkEnd w:id="119"/>
       <w:bookmarkEnd w:id="120"/>
       <w:bookmarkEnd w:id="121"/>
+      <w:bookmarkEnd w:id="122"/>
     </w:p>
     <w:p>
       <w:pPr>
@@ -13984,6 +14019,7 @@
         <w:pStyle w:val="UnidaviTexto-Espao15"/>
       </w:pPr>
       <w:r>
+        <w:lastRenderedPageBreak/>
         <w:t xml:space="preserve"> </w:t>
       </w:r>
     </w:p>
@@ -13991,11 +14027,10 @@
       <w:pPr>
         <w:pStyle w:val="Ttulo3"/>
       </w:pPr>
-      <w:bookmarkStart w:id="122" w:name="_Toc273491558"/>
-      <w:bookmarkStart w:id="123" w:name="_Toc787220365"/>
-      <w:bookmarkStart w:id="124" w:name="_Toc150784961"/>
-      <w:r>
-        <w:lastRenderedPageBreak/>
+      <w:bookmarkStart w:id="123" w:name="_Toc273491558"/>
+      <w:bookmarkStart w:id="124" w:name="_Toc787220365"/>
+      <w:bookmarkStart w:id="125" w:name="_Toc150792820"/>
+      <w:r>
         <w:t>4.</w:t>
       </w:r>
       <w:r>
@@ -14007,9 +14042,9 @@
       <w:r>
         <w:t xml:space="preserve"> Requisitos</w:t>
       </w:r>
-      <w:bookmarkEnd w:id="122"/>
       <w:bookmarkEnd w:id="123"/>
       <w:bookmarkEnd w:id="124"/>
+      <w:bookmarkEnd w:id="125"/>
     </w:p>
     <w:p>
       <w:pPr>
@@ -15424,6 +15459,7 @@
                 <w:sz w:val="20"/>
                 <w:szCs w:val="20"/>
               </w:rPr>
+              <w:lastRenderedPageBreak/>
               <w:t>RF</w:t>
             </w:r>
             <w:r>
@@ -15474,15 +15510,7 @@
                 <w:sz w:val="20"/>
                 <w:szCs w:val="20"/>
               </w:rPr>
-              <w:t xml:space="preserve">O protótipo deve permitir o cadastro de culturas, como Milho, Cebola, Beterraba, </w:t>
-            </w:r>
-            <w:r>
-              <w:rPr>
-                <w:sz w:val="20"/>
-                <w:szCs w:val="20"/>
-              </w:rPr>
-              <w:lastRenderedPageBreak/>
-              <w:t>etc. Onde poderá ser indicado o nome e preço de mercado atual, sendo o preço por Kg.</w:t>
+              <w:t>O protótipo deve permitir o cadastro de culturas, como Milho, Cebola, Beterraba, etc. Onde poderá ser indicado o nome e preço de mercado atual, sendo o preço por Kg.</w:t>
             </w:r>
           </w:p>
         </w:tc>
@@ -15504,7 +15532,6 @@
                 <w:sz w:val="20"/>
                 <w:szCs w:val="20"/>
               </w:rPr>
-              <w:lastRenderedPageBreak/>
               <w:t>RN03</w:t>
             </w:r>
           </w:p>
@@ -16315,15 +16342,13 @@
       <w:pPr>
         <w:spacing w:line="360" w:lineRule="auto"/>
         <w:rPr>
-          <w:b/>
-          <w:bCs/>
-          <w:sz w:val="20"/>
-          <w:szCs w:val="20"/>
-        </w:rPr>
-      </w:pPr>
-      <w:r>
-        <w:rPr>
-          <w:b/>
+          <w:bCs/>
+          <w:sz w:val="20"/>
+          <w:szCs w:val="20"/>
+        </w:rPr>
+      </w:pPr>
+      <w:r>
+        <w:rPr>
           <w:bCs/>
           <w:sz w:val="20"/>
           <w:szCs w:val="20"/>
@@ -16332,7 +16357,6 @@
       </w:r>
       <w:r>
         <w:rPr>
-          <w:b/>
           <w:bCs/>
           <w:sz w:val="20"/>
           <w:szCs w:val="20"/>
@@ -16829,6 +16853,7 @@
                 <w:sz w:val="20"/>
                 <w:szCs w:val="20"/>
               </w:rPr>
+              <w:lastRenderedPageBreak/>
               <w:t>RN</w:t>
             </w:r>
             <w:r>
@@ -16951,7 +16976,6 @@
                 <w:sz w:val="20"/>
                 <w:szCs w:val="20"/>
               </w:rPr>
-              <w:lastRenderedPageBreak/>
               <w:t>RN</w:t>
             </w:r>
             <w:r>
@@ -17223,6 +17247,24 @@
         </w:tc>
       </w:tr>
     </w:tbl>
+    <w:p>
+      <w:pPr>
+        <w:spacing w:line="360" w:lineRule="auto"/>
+        <w:rPr>
+          <w:bCs/>
+          <w:sz w:val="20"/>
+          <w:szCs w:val="20"/>
+        </w:rPr>
+      </w:pPr>
+      <w:r>
+        <w:rPr>
+          <w:bCs/>
+          <w:sz w:val="20"/>
+          <w:szCs w:val="20"/>
+        </w:rPr>
+        <w:t>Fonte: Acerto do autor (2023).</w:t>
+      </w:r>
+    </w:p>
     <w:p>
       <w:pPr>
         <w:pStyle w:val="UnidaviTexto-Espao15"/>
@@ -17800,7 +17842,7 @@
       </w:tr>
       <w:tr>
         <w:trPr>
-          <w:trHeight w:val="230"/>
+          <w:trHeight w:val="774"/>
         </w:trPr>
         <w:tc>
           <w:tcPr>
@@ -17857,15 +17899,13 @@
       <w:pPr>
         <w:spacing w:line="360" w:lineRule="auto"/>
         <w:rPr>
-          <w:b/>
-          <w:bCs/>
-          <w:sz w:val="20"/>
-          <w:szCs w:val="20"/>
-        </w:rPr>
-      </w:pPr>
-      <w:r>
-        <w:rPr>
-          <w:b/>
+          <w:bCs/>
+          <w:sz w:val="20"/>
+          <w:szCs w:val="20"/>
+        </w:rPr>
+      </w:pPr>
+      <w:r>
+        <w:rPr>
           <w:bCs/>
           <w:sz w:val="20"/>
           <w:szCs w:val="20"/>
@@ -17874,7 +17914,6 @@
       </w:r>
       <w:r>
         <w:rPr>
-          <w:b/>
           <w:bCs/>
           <w:sz w:val="20"/>
           <w:szCs w:val="20"/>
@@ -18376,6 +18415,7 @@
                 <w:sz w:val="20"/>
                 <w:szCs w:val="20"/>
               </w:rPr>
+              <w:lastRenderedPageBreak/>
               <w:t>RN07</w:t>
             </w:r>
           </w:p>
@@ -18458,15 +18498,13 @@
       <w:pPr>
         <w:spacing w:line="360" w:lineRule="auto"/>
         <w:rPr>
-          <w:b/>
-          <w:bCs/>
-          <w:sz w:val="20"/>
-          <w:szCs w:val="20"/>
-        </w:rPr>
-      </w:pPr>
-      <w:r>
-        <w:rPr>
-          <w:b/>
+          <w:bCs/>
+          <w:sz w:val="20"/>
+          <w:szCs w:val="20"/>
+        </w:rPr>
+      </w:pPr>
+      <w:r>
+        <w:rPr>
           <w:bCs/>
           <w:sz w:val="20"/>
           <w:szCs w:val="20"/>
@@ -18475,7 +18513,6 @@
       </w:r>
       <w:r>
         <w:rPr>
-          <w:b/>
           <w:bCs/>
           <w:sz w:val="20"/>
           <w:szCs w:val="20"/>
@@ -18485,13 +18522,23 @@
     </w:p>
     <w:p>
       <w:pPr>
+        <w:spacing w:line="360" w:lineRule="auto"/>
+        <w:rPr>
+          <w:b/>
+          <w:bCs/>
+          <w:sz w:val="20"/>
+          <w:szCs w:val="20"/>
+        </w:rPr>
+      </w:pPr>
+    </w:p>
+    <w:p>
+      <w:pPr>
         <w:pStyle w:val="Ttulo3"/>
       </w:pPr>
-      <w:bookmarkStart w:id="125" w:name="_Toc332845079"/>
-      <w:bookmarkStart w:id="126" w:name="_Toc320009866"/>
-      <w:bookmarkStart w:id="127" w:name="_Toc150784962"/>
-      <w:r>
-        <w:lastRenderedPageBreak/>
+      <w:bookmarkStart w:id="126" w:name="_Toc332845079"/>
+      <w:bookmarkStart w:id="127" w:name="_Toc320009866"/>
+      <w:bookmarkStart w:id="128" w:name="_Toc150792821"/>
+      <w:r>
         <w:t>4.</w:t>
       </w:r>
       <w:r>
@@ -18500,9 +18547,9 @@
       <w:r>
         <w:t>.3 Diagramas</w:t>
       </w:r>
-      <w:bookmarkEnd w:id="125"/>
       <w:bookmarkEnd w:id="126"/>
       <w:bookmarkEnd w:id="127"/>
+      <w:bookmarkEnd w:id="128"/>
     </w:p>
     <w:p>
       <w:pPr>
@@ -18664,11 +18711,7 @@
         <w:t>10</w:t>
       </w:r>
       <w:r>
-        <w:t xml:space="preserve">, existem dois fluxos principais exemplificados, um para o cadastro de proposta e outro para o preenchimento dos laudos de acompanhamento, que ocorrerão posteriormente ao cadastro da proposta. Nos dois fluxos </w:t>
-      </w:r>
-      <w:r>
-        <w:lastRenderedPageBreak/>
-        <w:t>inicialmente o usuário faz o login, no cenário de uma nova proposta o mesmo verifica se o cliente possui cadastro, caso não possuir realiza o cadastro do mesmo e após já poderá seguir para cadastrar a proposta, onde são preenchidas as informações e passado por algumas validações, como se possuirá laudos de acompanhamento, se existem documentações pendentes na proposta, etc. Após o cadastro a proposta poderá ficar em duas situações, encerrada ou aguardando laudos de acompanhamento caso existir algum laudo pendente.</w:t>
+        <w:t>, existem dois fluxos principais exemplificados, um para o cadastro de proposta e outro para o preenchimento dos laudos de acompanhamento, que ocorrerão posteriormente ao cadastro da proposta. Nos dois fluxos inicialmente o usuário faz o login, no cenário de uma nova proposta o mesmo verifica se o cliente possui cadastro, caso não possuir realiza o cadastro do mesmo e após já poderá seguir para cadastrar a proposta, onde são preenchidas as informações e passado por algumas validações, como se possuirá laudos de acompanhamento, se existem documentações pendentes na proposta, etc. Após o cadastro a proposta poderá ficar em duas situações, encerrada ou aguardando laudos de acompanhamento caso existir algum laudo pendente.</w:t>
       </w:r>
     </w:p>
     <w:p>
@@ -18811,7 +18854,11 @@
         <w:pStyle w:val="UnidaviTexto-Espao15"/>
       </w:pPr>
       <w:r>
-        <w:t xml:space="preserve">No segundo fluxo de preenchimento de laudo de acompanhamento, o usuário irá acessar a proposta e seguirá para os laudos pendentes da proposta, onde preencherá as informações e encerrará o laudo. Caso </w:t>
+        <w:t xml:space="preserve">No segundo fluxo de preenchimento de laudo de acompanhamento, o usuário irá acessar a proposta e seguirá para os laudos pendentes da proposta, onde preencherá as informações e </w:t>
+      </w:r>
+      <w:r>
+        <w:lastRenderedPageBreak/>
+        <w:t xml:space="preserve">encerrará o laudo. Caso </w:t>
       </w:r>
       <w:r>
         <w:t>não exista mais laudos pendentes para aquela proposta ela será encerrada automaticamente.</w:t>
@@ -18840,7 +18887,6 @@
         <w:t xml:space="preserve">15 tabelas, sendo elas: </w:t>
       </w:r>
       <w:r>
-        <w:lastRenderedPageBreak/>
         <w:t>Pessoa,</w:t>
       </w:r>
       <w:r>
@@ -19053,13 +19099,34 @@
       <w:pPr>
         <w:pStyle w:val="UnidaviTexto-Espao15"/>
       </w:pPr>
-      <w:r>
-        <w:rPr>
-          <w:b/>
-          <w:bCs/>
-          <w:sz w:val="20"/>
-          <w:szCs w:val="20"/>
-        </w:rPr>
+    </w:p>
+    <w:p>
+      <w:pPr>
+        <w:pStyle w:val="UnidaviTexto-Espao15"/>
+      </w:pPr>
+    </w:p>
+    <w:p>
+      <w:pPr>
+        <w:pStyle w:val="UnidaviTexto-Espao15"/>
+      </w:pPr>
+    </w:p>
+    <w:p>
+      <w:pPr>
+        <w:pStyle w:val="UnidaviTexto-Espao15"/>
+      </w:pPr>
+    </w:p>
+    <w:p>
+      <w:pPr>
+        <w:pStyle w:val="UnidaviTexto-Espao15"/>
+      </w:pPr>
+      <w:r>
+        <w:rPr>
+          <w:b/>
+          <w:bCs/>
+          <w:sz w:val="20"/>
+          <w:szCs w:val="20"/>
+        </w:rPr>
+        <w:lastRenderedPageBreak/>
         <w:t xml:space="preserve">Figura </w:t>
       </w:r>
       <w:r>
@@ -19091,7 +19158,6 @@
         <w:rPr>
           <w:noProof/>
         </w:rPr>
-        <w:lastRenderedPageBreak/>
         <w:drawing>
           <wp:inline distT="0" distB="0" distL="0" distR="0" wp14:anchorId="6D92BBF7" wp14:editId="09CBD0FB">
             <wp:extent cx="4572000" cy="3400425"/>
@@ -19163,6 +19229,13 @@
           <w:sz w:val="20"/>
           <w:szCs w:val="20"/>
         </w:rPr>
+        <w:t>, n.p.</w:t>
+      </w:r>
+      <w:r>
+        <w:rPr>
+          <w:sz w:val="20"/>
+          <w:szCs w:val="20"/>
+        </w:rPr>
         <w:t>).</w:t>
       </w:r>
     </w:p>
@@ -19237,6 +19310,60 @@
     <w:p>
       <w:pPr>
         <w:pStyle w:val="UnidaviTexto-Espao15"/>
+        <w:ind w:firstLine="0"/>
+      </w:pPr>
+    </w:p>
+    <w:p>
+      <w:pPr>
+        <w:pStyle w:val="UnidaviTexto-Espao15"/>
+        <w:ind w:firstLine="0"/>
+      </w:pPr>
+    </w:p>
+    <w:p>
+      <w:pPr>
+        <w:pStyle w:val="UnidaviTexto-Espao15"/>
+        <w:ind w:firstLine="0"/>
+      </w:pPr>
+    </w:p>
+    <w:p>
+      <w:pPr>
+        <w:pStyle w:val="UnidaviTexto-Espao15"/>
+        <w:ind w:firstLine="0"/>
+      </w:pPr>
+    </w:p>
+    <w:p>
+      <w:pPr>
+        <w:pStyle w:val="UnidaviTexto-Espao15"/>
+        <w:ind w:firstLine="0"/>
+      </w:pPr>
+    </w:p>
+    <w:p>
+      <w:pPr>
+        <w:pStyle w:val="UnidaviTexto-Espao15"/>
+        <w:ind w:firstLine="0"/>
+      </w:pPr>
+    </w:p>
+    <w:p>
+      <w:pPr>
+        <w:pStyle w:val="UnidaviTexto-Espao15"/>
+        <w:ind w:firstLine="0"/>
+      </w:pPr>
+    </w:p>
+    <w:p>
+      <w:pPr>
+        <w:pStyle w:val="UnidaviTexto-Espao15"/>
+        <w:ind w:firstLine="0"/>
+      </w:pPr>
+    </w:p>
+    <w:p>
+      <w:pPr>
+        <w:pStyle w:val="UnidaviTexto-Espao15"/>
+        <w:ind w:firstLine="0"/>
+      </w:pPr>
+    </w:p>
+    <w:p>
+      <w:pPr>
+        <w:pStyle w:val="UnidaviTexto-Espao15"/>
         <w:ind w:firstLine="708"/>
       </w:pPr>
       <w:r>
@@ -19246,6 +19373,7 @@
           <w:sz w:val="20"/>
           <w:szCs w:val="20"/>
         </w:rPr>
+        <w:lastRenderedPageBreak/>
         <w:t xml:space="preserve">Figura </w:t>
       </w:r>
       <w:r>
@@ -19286,7 +19414,6 @@
         <w:rPr>
           <w:noProof/>
         </w:rPr>
-        <w:lastRenderedPageBreak/>
         <w:drawing>
           <wp:inline distT="0" distB="0" distL="0" distR="0" wp14:anchorId="4C2CF73B" wp14:editId="0CF03A2E">
             <wp:extent cx="4572000" cy="3400425"/>
@@ -19366,15 +19493,15 @@
       <w:pPr>
         <w:pStyle w:val="Ttulo2"/>
       </w:pPr>
-      <w:bookmarkStart w:id="128" w:name="_Toc418442606"/>
-      <w:bookmarkStart w:id="129" w:name="_Toc1133504358"/>
-      <w:bookmarkStart w:id="130" w:name="_Toc150784963"/>
+      <w:bookmarkStart w:id="129" w:name="_Toc418442606"/>
+      <w:bookmarkStart w:id="130" w:name="_Toc1133504358"/>
+      <w:bookmarkStart w:id="131" w:name="_Toc150792822"/>
       <w:r>
         <w:t>4.2 Implementação</w:t>
       </w:r>
-      <w:bookmarkEnd w:id="128"/>
       <w:bookmarkEnd w:id="129"/>
       <w:bookmarkEnd w:id="130"/>
+      <w:bookmarkEnd w:id="131"/>
     </w:p>
     <w:p>
       <w:pPr>
@@ -19412,9 +19539,9 @@
           <w:rFonts w:eastAsia="SimSun"/>
         </w:rPr>
       </w:pPr>
-      <w:bookmarkStart w:id="131" w:name="_Toc783477878"/>
-      <w:bookmarkStart w:id="132" w:name="_Toc124594064"/>
-      <w:bookmarkStart w:id="133" w:name="_Toc150784964"/>
+      <w:bookmarkStart w:id="132" w:name="_Toc783477878"/>
+      <w:bookmarkStart w:id="133" w:name="_Toc124594064"/>
+      <w:bookmarkStart w:id="134" w:name="_Toc150792823"/>
       <w:r>
         <w:rPr>
           <w:rStyle w:val="Ttulo3Char"/>
@@ -19423,9 +19550,9 @@
         </w:rPr>
         <w:t>4.2.1 Técnicas e Ferramentas Utilizadas</w:t>
       </w:r>
-      <w:bookmarkEnd w:id="131"/>
       <w:bookmarkEnd w:id="132"/>
       <w:bookmarkEnd w:id="133"/>
+      <w:bookmarkEnd w:id="134"/>
     </w:p>
     <w:p>
       <w:pPr>
@@ -19472,11 +19599,11 @@
         <w:pStyle w:val="UnidaviTexto-Espao15"/>
       </w:pPr>
       <w:r>
-        <w:t xml:space="preserve">Para criar os componentes visuais foi utilizado o Material UI, ou MUI, uma biblioteca que disponibiliza diversos componentes previamente preparados e prontos para serem utilizados dentro dos projetos, já possuindo uma excelente responsividade em relação às </w:t>
+        <w:t xml:space="preserve">Para criar os componentes visuais foi utilizado o Material UI, ou MUI, uma biblioteca que disponibiliza diversos componentes previamente preparados e prontos para serem </w:t>
       </w:r>
       <w:r>
         <w:lastRenderedPageBreak/>
-        <w:t xml:space="preserve">diferentes telas que podem vir a acessar a aplicação, como a diferença entre telas de dispositivos </w:t>
+        <w:t xml:space="preserve">utilizados dentro dos projetos, já possuindo uma excelente responsividade em relação às diferentes telas que podem vir a acessar a aplicação, como a diferença entre telas de dispositivos </w:t>
       </w:r>
       <w:r>
         <w:rPr>
@@ -19702,7 +19829,11 @@
         <w:t xml:space="preserve"> </w:t>
       </w:r>
       <w:r>
-        <w:t xml:space="preserve">nas rotas fosse necessário estar passando um JWT nas requisições. Além disso o Identity Core permitiu que fosse validado as permissões do usuário, utilizando a mesma estratégia de </w:t>
+        <w:t xml:space="preserve">nas rotas fosse necessário estar passando um JWT nas requisições. Além disso o Identity Core permitiu que fosse validado </w:t>
+      </w:r>
+      <w:r>
+        <w:lastRenderedPageBreak/>
+        <w:t xml:space="preserve">as permissões do usuário, utilizando a mesma estratégia de </w:t>
       </w:r>
       <w:r>
         <w:rPr>
@@ -19719,11 +19850,7 @@
         <w:t>,</w:t>
       </w:r>
       <w:r>
-        <w:t xml:space="preserve"> pois entre as </w:t>
-      </w:r>
-      <w:r>
-        <w:lastRenderedPageBreak/>
-        <w:t>entidades disponibilizadas pelo Identity, está a UserClaims,</w:t>
+        <w:t xml:space="preserve"> pois entre as entidades disponibilizadas pelo Identity, está a UserClaims,</w:t>
       </w:r>
       <w:r>
         <w:t xml:space="preserve"> onde é definido o tipo da permissão (Usuário, Pessoa, Proposta, etc.) e as permissões (Excluir, Visualizar, etc.),</w:t>
@@ -19843,15 +19970,15 @@
       <w:pPr>
         <w:pStyle w:val="Ttulo3"/>
       </w:pPr>
-      <w:bookmarkStart w:id="134" w:name="_Toc1250884289"/>
-      <w:bookmarkStart w:id="135" w:name="_Toc1177583747"/>
-      <w:bookmarkStart w:id="136" w:name="_Toc150784965"/>
+      <w:bookmarkStart w:id="135" w:name="_Toc1250884289"/>
+      <w:bookmarkStart w:id="136" w:name="_Toc1177583747"/>
+      <w:bookmarkStart w:id="137" w:name="_Toc150792824"/>
       <w:r>
         <w:t>4.2.2 Utilização e Funcionamento</w:t>
       </w:r>
-      <w:bookmarkEnd w:id="134"/>
       <w:bookmarkEnd w:id="135"/>
       <w:bookmarkEnd w:id="136"/>
+      <w:bookmarkEnd w:id="137"/>
     </w:p>
     <w:p/>
     <w:p>
@@ -19933,11 +20060,6 @@
       <w:r>
         <w:t>do sistema.</w:t>
       </w:r>
-    </w:p>
-    <w:p>
-      <w:pPr>
-        <w:pStyle w:val="UnidaviTexto-Espao15"/>
-      </w:pPr>
     </w:p>
     <w:p>
       <w:pPr>
@@ -20121,25 +20243,105 @@
     <w:p>
       <w:pPr>
         <w:pStyle w:val="UnidaviTexto-Espao15"/>
-      </w:pPr>
-    </w:p>
-    <w:p>
-      <w:pPr>
-        <w:pStyle w:val="UnidaviTexto-Espao15"/>
-        <w:rPr>
-          <w:b/>
-          <w:bCs/>
-          <w:sz w:val="20"/>
-          <w:szCs w:val="20"/>
-        </w:rPr>
-      </w:pPr>
-      <w:r>
-        <w:rPr>
-          <w:b/>
-          <w:bCs/>
-          <w:sz w:val="20"/>
-          <w:szCs w:val="20"/>
-        </w:rPr>
+        <w:ind w:firstLine="0"/>
+      </w:pPr>
+    </w:p>
+    <w:p>
+      <w:pPr>
+        <w:pStyle w:val="UnidaviTexto-Espao15"/>
+        <w:ind w:firstLine="0"/>
+      </w:pPr>
+    </w:p>
+    <w:p>
+      <w:pPr>
+        <w:pStyle w:val="UnidaviTexto-Espao15"/>
+        <w:ind w:firstLine="0"/>
+      </w:pPr>
+    </w:p>
+    <w:p>
+      <w:pPr>
+        <w:pStyle w:val="UnidaviTexto-Espao15"/>
+        <w:ind w:firstLine="0"/>
+      </w:pPr>
+    </w:p>
+    <w:p>
+      <w:pPr>
+        <w:pStyle w:val="UnidaviTexto-Espao15"/>
+        <w:ind w:firstLine="0"/>
+      </w:pPr>
+    </w:p>
+    <w:p>
+      <w:pPr>
+        <w:pStyle w:val="UnidaviTexto-Espao15"/>
+        <w:ind w:firstLine="0"/>
+      </w:pPr>
+    </w:p>
+    <w:p>
+      <w:pPr>
+        <w:pStyle w:val="UnidaviTexto-Espao15"/>
+        <w:ind w:firstLine="0"/>
+      </w:pPr>
+    </w:p>
+    <w:p>
+      <w:pPr>
+        <w:pStyle w:val="UnidaviTexto-Espao15"/>
+        <w:ind w:firstLine="0"/>
+      </w:pPr>
+    </w:p>
+    <w:p>
+      <w:pPr>
+        <w:pStyle w:val="UnidaviTexto-Espao15"/>
+        <w:ind w:firstLine="0"/>
+      </w:pPr>
+    </w:p>
+    <w:p>
+      <w:pPr>
+        <w:pStyle w:val="UnidaviTexto-Espao15"/>
+        <w:ind w:firstLine="0"/>
+      </w:pPr>
+    </w:p>
+    <w:p>
+      <w:pPr>
+        <w:pStyle w:val="UnidaviTexto-Espao15"/>
+        <w:ind w:firstLine="0"/>
+      </w:pPr>
+    </w:p>
+    <w:p>
+      <w:pPr>
+        <w:pStyle w:val="UnidaviTexto-Espao15"/>
+        <w:ind w:firstLine="0"/>
+      </w:pPr>
+    </w:p>
+    <w:p>
+      <w:pPr>
+        <w:pStyle w:val="UnidaviTexto-Espao15"/>
+        <w:ind w:firstLine="0"/>
+      </w:pPr>
+    </w:p>
+    <w:p>
+      <w:pPr>
+        <w:pStyle w:val="UnidaviTexto-Espao15"/>
+        <w:ind w:firstLine="0"/>
+      </w:pPr>
+    </w:p>
+    <w:p>
+      <w:pPr>
+        <w:pStyle w:val="UnidaviTexto-Espao15"/>
+        <w:rPr>
+          <w:b/>
+          <w:bCs/>
+          <w:sz w:val="20"/>
+          <w:szCs w:val="20"/>
+        </w:rPr>
+      </w:pPr>
+      <w:r>
+        <w:rPr>
+          <w:b/>
+          <w:bCs/>
+          <w:sz w:val="20"/>
+          <w:szCs w:val="20"/>
+        </w:rPr>
+        <w:lastRenderedPageBreak/>
         <w:t xml:space="preserve">Figura </w:t>
       </w:r>
       <w:r>
@@ -20228,7 +20430,6 @@
         <w:rPr>
           <w:noProof/>
         </w:rPr>
-        <w:lastRenderedPageBreak/>
         <w:drawing>
           <wp:inline distT="0" distB="0" distL="0" distR="0" wp14:anchorId="3FDE60BC" wp14:editId="1755FF57">
             <wp:extent cx="4572000" cy="4019550"/>
@@ -20400,6 +20601,7 @@
           <w:sz w:val="20"/>
           <w:szCs w:val="20"/>
         </w:rPr>
+        <w:lastRenderedPageBreak/>
         <w:t xml:space="preserve">Figura </w:t>
       </w:r>
       <w:r>
@@ -20485,7 +20687,6 @@
           <w:sz w:val="20"/>
           <w:szCs w:val="20"/>
         </w:rPr>
-        <w:lastRenderedPageBreak/>
         <w:t>Fonte: acervo do autor (2023).</w:t>
       </w:r>
     </w:p>
@@ -20746,7 +20947,11 @@
         <w:t xml:space="preserve">. </w:t>
       </w:r>
       <w:r>
-        <w:t>Nessa tela serão exibidos os campos Código, Nome e Ações. Além da barra de ferramentas da listagem, exibindo também o bot</w:t>
+        <w:t xml:space="preserve">Nessa tela serão exibidos os campos Código, Nome e Ações. Além da </w:t>
+      </w:r>
+      <w:r>
+        <w:lastRenderedPageBreak/>
+        <w:t>barra de ferramentas da listagem, exibindo também o bot</w:t>
       </w:r>
       <w:r>
         <w:t>ão Voltar, que irá direcionar o usuário de volta para o cadastro da pessoa.</w:t>
@@ -20864,7 +21069,6 @@
           <w:noProof/>
           <w:lang w:eastAsia="pt-BR"/>
         </w:rPr>
-        <w:lastRenderedPageBreak/>
         <w:drawing>
           <wp:inline distT="0" distB="0" distL="0" distR="0" wp14:anchorId="50976D0F" wp14:editId="72E48683">
             <wp:extent cx="5310147" cy="1250097"/>
@@ -22378,7 +22582,11 @@
     <w:p>
       <w:pPr>
         <w:pStyle w:val="UnidaviTexto-Espao15"/>
-        <w:ind w:firstLine="0"/>
+        <w:ind w:firstLine="708"/>
+        <w:rPr>
+          <w:sz w:val="20"/>
+          <w:szCs w:val="20"/>
+        </w:rPr>
       </w:pPr>
     </w:p>
     <w:p>
@@ -23664,6 +23872,26 @@
     </w:p>
     <w:p>
       <w:pPr>
+        <w:pStyle w:val="UnidaviTexto-Espao15"/>
+      </w:pPr>
+    </w:p>
+    <w:p>
+      <w:pPr>
+        <w:pStyle w:val="UnidaviTexto-Espao15"/>
+      </w:pPr>
+    </w:p>
+    <w:p>
+      <w:pPr>
+        <w:pStyle w:val="UnidaviTexto-Espao15"/>
+      </w:pPr>
+    </w:p>
+    <w:p>
+      <w:pPr>
+        <w:pStyle w:val="UnidaviTexto-Espao15"/>
+      </w:pPr>
+    </w:p>
+    <w:p>
+      <w:pPr>
         <w:spacing w:after="160" w:line="259" w:lineRule="auto"/>
         <w:ind w:firstLine="708"/>
         <w:rPr>
@@ -23680,6 +23908,7 @@
           <w:sz w:val="20"/>
           <w:szCs w:val="20"/>
         </w:rPr>
+        <w:lastRenderedPageBreak/>
         <w:t xml:space="preserve">Figura </w:t>
       </w:r>
       <w:r>
@@ -23773,7 +24002,6 @@
         <w:rPr>
           <w:noProof/>
         </w:rPr>
-        <w:lastRenderedPageBreak/>
         <w:drawing>
           <wp:inline distT="0" distB="0" distL="0" distR="0" wp14:anchorId="3506E9CE" wp14:editId="351978FA">
             <wp:extent cx="5335232" cy="1378267"/>
@@ -24062,6 +24290,21 @@
     <w:p>
       <w:pPr>
         <w:pStyle w:val="UnidaviTexto-Espao15"/>
+      </w:pPr>
+    </w:p>
+    <w:p>
+      <w:pPr>
+        <w:pStyle w:val="UnidaviTexto-Espao15"/>
+      </w:pPr>
+    </w:p>
+    <w:p>
+      <w:pPr>
+        <w:pStyle w:val="UnidaviTexto-Espao15"/>
+      </w:pPr>
+    </w:p>
+    <w:p>
+      <w:pPr>
+        <w:pStyle w:val="UnidaviTexto-Espao15"/>
         <w:ind w:firstLine="708"/>
         <w:jc w:val="left"/>
       </w:pPr>
@@ -24072,6 +24315,7 @@
           <w:sz w:val="20"/>
           <w:szCs w:val="20"/>
         </w:rPr>
+        <w:lastRenderedPageBreak/>
         <w:t xml:space="preserve">Figura </w:t>
       </w:r>
       <w:r>
@@ -24120,7 +24364,6 @@
         <w:rPr>
           <w:noProof/>
         </w:rPr>
-        <w:lastRenderedPageBreak/>
         <w:drawing>
           <wp:inline distT="0" distB="0" distL="0" distR="0" wp14:anchorId="17CD3143" wp14:editId="6758335C">
             <wp:extent cx="5760720" cy="3359785"/>
@@ -24374,7 +24617,6 @@
         <w:pStyle w:val="UnidaviTexto-Espao15"/>
       </w:pPr>
       <w:r>
-        <w:lastRenderedPageBreak/>
         <w:t>O cadastro de imóvel da proposta serve para definir quais imóveis serão utilizados naquela proposta e qual a área do imóvel que será utilizada. Portanto ao cadastrar um novo imóvel da proposta,</w:t>
       </w:r>
       <w:r>
@@ -25681,6 +25923,21 @@
     <w:p>
       <w:pPr>
         <w:pStyle w:val="UnidaviTexto-Espao15"/>
+      </w:pPr>
+    </w:p>
+    <w:p>
+      <w:pPr>
+        <w:pStyle w:val="UnidaviTexto-Espao15"/>
+      </w:pPr>
+    </w:p>
+    <w:p>
+      <w:pPr>
+        <w:pStyle w:val="UnidaviTexto-Espao15"/>
+      </w:pPr>
+    </w:p>
+    <w:p>
+      <w:pPr>
+        <w:pStyle w:val="UnidaviTexto-Espao15"/>
         <w:ind w:firstLine="708"/>
         <w:jc w:val="left"/>
         <w:rPr>
@@ -25697,6 +25954,7 @@
           <w:sz w:val="20"/>
           <w:szCs w:val="20"/>
         </w:rPr>
+        <w:lastRenderedPageBreak/>
         <w:t xml:space="preserve">Figura </w:t>
       </w:r>
       <w:r>
@@ -25753,8 +26011,6 @@
         </w:rPr>
         <w:t>roposta (RF 12)</w:t>
       </w:r>
-      <w:bookmarkStart w:id="137" w:name="_GoBack"/>
-      <w:bookmarkEnd w:id="137"/>
     </w:p>
     <w:p>
       <w:pPr>
@@ -25765,7 +26021,6 @@
         <w:rPr>
           <w:noProof/>
         </w:rPr>
-        <w:lastRenderedPageBreak/>
         <w:drawing>
           <wp:inline distT="0" distB="0" distL="0" distR="0" wp14:anchorId="24AA5853" wp14:editId="219AAF35">
             <wp:extent cx="5760720" cy="2934335"/>
@@ -25851,6 +26106,7 @@
     <w:p>
       <w:pPr>
         <w:pStyle w:val="UnidaviTexto-Espao15"/>
+        <w:ind w:firstLine="0"/>
       </w:pPr>
     </w:p>
     <w:p>
@@ -25938,11 +26194,10 @@
         <w:rPr>
           <w:noProof/>
         </w:rPr>
-        <w:lastRenderedPageBreak/>
         <w:drawing>
-          <wp:inline distT="0" distB="0" distL="0" distR="0" wp14:anchorId="3A0D0E4A" wp14:editId="62BB9EA8">
-            <wp:extent cx="2647950" cy="4572000"/>
-            <wp:effectExtent l="0" t="0" r="0" b="0"/>
+          <wp:inline distT="0" distB="0" distL="0" distR="0" wp14:anchorId="3A0D0E4A" wp14:editId="7E3FBE7F">
+            <wp:extent cx="2084705" cy="3498573"/>
+            <wp:effectExtent l="0" t="0" r="0" b="6985"/>
             <wp:docPr id="1176187730" name="Imagem 1176187730"/>
             <wp:cNvGraphicFramePr>
               <a:graphicFrameLocks xmlns:a="http://schemas.openxmlformats.org/drawingml/2006/main" noChangeAspect="1"/>
@@ -25954,7 +26209,7 @@
                     <pic:cNvPr id="0" name="Imagem 1176187730"/>
                     <pic:cNvPicPr/>
                   </pic:nvPicPr>
-                  <pic:blipFill>
+                  <pic:blipFill rotWithShape="1">
                     <a:blip r:embed="rId57">
                       <a:extLst>
                         <a:ext uri="{28A0092B-C50C-407E-A947-70E740481C1C}">
@@ -25962,18 +26217,25 @@
                         </a:ext>
                       </a:extLst>
                     </a:blip>
-                    <a:stretch>
-                      <a:fillRect/>
-                    </a:stretch>
+                    <a:srcRect t="1" b="2804"/>
+                    <a:stretch/>
                   </pic:blipFill>
-                  <pic:spPr>
+                  <pic:spPr bwMode="auto">
                     <a:xfrm>
                       <a:off x="0" y="0"/>
-                      <a:ext cx="2647950" cy="4572000"/>
+                      <a:ext cx="2085000" cy="3499068"/>
                     </a:xfrm>
                     <a:prstGeom prst="rect">
                       <a:avLst/>
                     </a:prstGeom>
+                    <a:ln>
+                      <a:noFill/>
+                    </a:ln>
+                    <a:extLst>
+                      <a:ext uri="{53640926-AAD7-44D8-BBD7-CCE9431645EC}">
+                        <a14:shadowObscured xmlns:a14="http://schemas.microsoft.com/office/drawing/2010/main"/>
+                      </a:ext>
+                    </a:extLst>
                   </pic:spPr>
                 </pic:pic>
               </a:graphicData>
@@ -26086,11 +26348,10 @@
         <w:rPr>
           <w:noProof/>
         </w:rPr>
-        <w:lastRenderedPageBreak/>
         <w:drawing>
-          <wp:inline distT="0" distB="0" distL="0" distR="0" wp14:anchorId="4D145634" wp14:editId="4D1299CC">
-            <wp:extent cx="2619375" cy="4572000"/>
-            <wp:effectExtent l="0" t="0" r="0" b="0"/>
+          <wp:inline distT="0" distB="0" distL="0" distR="0" wp14:anchorId="4D145634" wp14:editId="438BA6DB">
+            <wp:extent cx="2062500" cy="3600000"/>
+            <wp:effectExtent l="0" t="0" r="0" b="635"/>
             <wp:docPr id="1616026197" name="Imagem 1616026197"/>
             <wp:cNvGraphicFramePr>
               <a:graphicFrameLocks xmlns:a="http://schemas.openxmlformats.org/drawingml/2006/main" noChangeAspect="1"/>
@@ -26117,7 +26378,7 @@
                   <pic:spPr>
                     <a:xfrm>
                       <a:off x="0" y="0"/>
-                      <a:ext cx="2619375" cy="4572000"/>
+                      <a:ext cx="2062500" cy="3600000"/>
                     </a:xfrm>
                     <a:prstGeom prst="rect">
                       <a:avLst/>
@@ -26183,54 +26444,6 @@
       <w:r>
         <w:t>, que reorganiza o tamanho dos campos e sua localização para facilitar a utilização em equipamentos com um tamanho de tela menor.</w:t>
       </w:r>
-    </w:p>
-    <w:p>
-      <w:pPr>
-        <w:pStyle w:val="UnidaviTexto-Espao15"/>
-        <w:ind w:firstLine="0"/>
-      </w:pPr>
-    </w:p>
-    <w:p>
-      <w:pPr>
-        <w:pStyle w:val="UnidaviTexto-Espao15"/>
-        <w:ind w:firstLine="0"/>
-      </w:pPr>
-    </w:p>
-    <w:p>
-      <w:pPr>
-        <w:pStyle w:val="UnidaviTexto-Espao15"/>
-        <w:ind w:firstLine="0"/>
-      </w:pPr>
-    </w:p>
-    <w:p>
-      <w:pPr>
-        <w:pStyle w:val="UnidaviTexto-Espao15"/>
-        <w:ind w:firstLine="0"/>
-      </w:pPr>
-    </w:p>
-    <w:p>
-      <w:pPr>
-        <w:pStyle w:val="UnidaviTexto-Espao15"/>
-        <w:ind w:firstLine="0"/>
-      </w:pPr>
-    </w:p>
-    <w:p>
-      <w:pPr>
-        <w:pStyle w:val="UnidaviTexto-Espao15"/>
-        <w:ind w:firstLine="0"/>
-      </w:pPr>
-    </w:p>
-    <w:p>
-      <w:pPr>
-        <w:pStyle w:val="UnidaviTexto-Espao15"/>
-        <w:ind w:firstLine="0"/>
-      </w:pPr>
-    </w:p>
-    <w:p>
-      <w:pPr>
-        <w:pStyle w:val="UnidaviTexto-Espao15"/>
-        <w:ind w:firstLine="0"/>
-      </w:pPr>
     </w:p>
     <w:p>
       <w:pPr>
@@ -27537,29 +27750,28 @@
       <w:r>
         <w:t>clusão de um registro.</w:t>
       </w:r>
-    </w:p>
-    <w:p>
-      <w:pPr>
-        <w:spacing w:after="160" w:line="259" w:lineRule="auto"/>
-        <w:rPr>
-          <w:b/>
-        </w:rPr>
-      </w:pPr>
       <w:bookmarkStart w:id="138" w:name="_Toc2143000761"/>
       <w:bookmarkStart w:id="139" w:name="_Toc2123564107"/>
     </w:p>
     <w:p>
       <w:pPr>
+        <w:spacing w:after="160" w:line="259" w:lineRule="auto"/>
+        <w:rPr>
+          <w:b/>
+          <w:caps/>
+        </w:rPr>
+      </w:pPr>
+      <w:r>
+        <w:br w:type="page"/>
+      </w:r>
+    </w:p>
+    <w:p>
+      <w:pPr>
         <w:pStyle w:val="Ttulo1"/>
-        <w:rPr>
-          <w:caps w:val="0"/>
-        </w:rPr>
-      </w:pPr>
-      <w:bookmarkStart w:id="140" w:name="_Toc150784966"/>
-      <w:r>
-        <w:rPr>
-          <w:caps w:val="0"/>
-        </w:rPr>
+      </w:pPr>
+      <w:bookmarkStart w:id="140" w:name="_Toc150792825"/>
+      <w:r>
+        <w:lastRenderedPageBreak/>
         <w:t>5. CONSIDERAÇÕES FINAIS</w:t>
       </w:r>
       <w:bookmarkEnd w:id="138"/>
@@ -27768,26 +27980,29 @@
         <w:t xml:space="preserve"> </w:t>
       </w:r>
       <w:r>
+        <w:t xml:space="preserve">eficiente de dados </w:t>
+      </w:r>
+      <w:r>
+        <w:t>e documentos</w:t>
+      </w:r>
+      <w:r>
+        <w:t xml:space="preserve">. O </w:t>
+      </w:r>
+      <w:r>
+        <w:t xml:space="preserve">protótipo </w:t>
+      </w:r>
+      <w:r>
+        <w:t>permite o cadastro de pessoas, imóveis, propostas,</w:t>
+      </w:r>
+      <w:r>
+        <w:t xml:space="preserve"> </w:t>
+      </w:r>
+      <w:r>
+        <w:t xml:space="preserve">laudos de acompanhamento e documentações, facilitando o acesso a essas informações em um </w:t>
+      </w:r>
+      <w:r>
         <w:lastRenderedPageBreak/>
-        <w:t xml:space="preserve">eficiente de dados </w:t>
-      </w:r>
-      <w:r>
-        <w:t>e documentos</w:t>
-      </w:r>
-      <w:r>
-        <w:t xml:space="preserve">. O </w:t>
-      </w:r>
-      <w:r>
-        <w:t xml:space="preserve">protótipo </w:t>
-      </w:r>
-      <w:r>
-        <w:t>permite o cadastro de pessoas, imóveis, propostas,</w:t>
-      </w:r>
-      <w:r>
-        <w:t xml:space="preserve"> </w:t>
-      </w:r>
-      <w:r>
-        <w:t>laudos de acompanhamento e documentações, facilitando o acesso a essas informações em um ambiente integrado. Além de permitir o controle de acesso por meio das permissões de usuários, garantindo que somente usuários autorizados possam realizar os processos.</w:t>
+        <w:t>ambiente integrado. Além de permitir o controle de acesso por meio das permissões de usuários, garantindo que somente usuários autorizados possam realizar os processos.</w:t>
       </w:r>
       <w:r>
         <w:t xml:space="preserve"> </w:t>
@@ -27830,7 +28045,7 @@
       </w:pPr>
       <w:bookmarkStart w:id="141" w:name="_Toc637968797"/>
       <w:bookmarkStart w:id="142" w:name="_Toc136163067"/>
-      <w:bookmarkStart w:id="143" w:name="_Toc150784967"/>
+      <w:bookmarkStart w:id="143" w:name="_Toc150792826"/>
       <w:r>
         <w:t>5.1 RECOMENDAÇÕES DE TRABALHOS FUTUROS</w:t>
       </w:r>
@@ -27949,7 +28164,7 @@
       </w:pPr>
       <w:bookmarkStart w:id="144" w:name="_Toc2095652256"/>
       <w:bookmarkStart w:id="145" w:name="_Toc815972268"/>
-      <w:bookmarkStart w:id="146" w:name="_Toc150784968"/>
+      <w:bookmarkStart w:id="146" w:name="_Toc150792827"/>
       <w:r>
         <w:lastRenderedPageBreak/>
         <w:t>REFERÊNCIAS</w:t>
@@ -28946,7 +29161,7 @@
       <w:pPr>
         <w:pStyle w:val="Ttulo1"/>
       </w:pPr>
-      <w:bookmarkStart w:id="149" w:name="_Toc150784969"/>
+      <w:bookmarkStart w:id="149" w:name="_Toc150792828"/>
       <w:r>
         <w:lastRenderedPageBreak/>
         <w:t>ANEXOS</w:t>
@@ -28970,7 +29185,7 @@
       </w:pPr>
       <w:bookmarkStart w:id="150" w:name="_Toc1494112436"/>
       <w:bookmarkStart w:id="151" w:name="_Toc1999048599"/>
-      <w:bookmarkStart w:id="152" w:name="_Toc150784970"/>
+      <w:bookmarkStart w:id="152" w:name="_Toc150792829"/>
       <w:r>
         <w:t>ANEXO I – TERMO DE AUTORIZAÇÃO PARA USO DE NOME EMPRESARIAL E</w:t>
       </w:r>
@@ -29173,7 +29388,7 @@
     <w:sectPr>
       <w:pgSz w:w="11907" w:h="16840" w:code="9"/>
       <w:pgMar w:top="1701" w:right="1134" w:bottom="1134" w:left="1701" w:header="709" w:footer="709" w:gutter="0"/>
-      <w:pgNumType w:start="10"/>
+      <w:pgNumType w:start="9"/>
       <w:cols w:space="708"/>
       <w:titlePg/>
       <w:docGrid w:linePitch="360"/>
@@ -29368,7 +29583,7 @@
 <w:hdr xmlns:wpc="http://schemas.microsoft.com/office/word/2010/wordprocessingCanvas" xmlns:cx="http://schemas.microsoft.com/office/drawing/2014/chartex" xmlns:cx1="http://schemas.microsoft.com/office/drawing/2015/9/8/chartex" xmlns:mc="http://schemas.openxmlformats.org/markup-compatibility/2006" xmlns:o="urn:schemas-microsoft-com:office:office" xmlns:r="http://schemas.openxmlformats.org/officeDocument/2006/relationships" xmlns:m="http://schemas.openxmlformats.org/officeDocument/2006/math" xmlns:v="urn:schemas-microsoft-com:vml" xmlns:wp14="http://schemas.microsoft.com/office/word/2010/wordprocessingDrawing" xmlns:wp="http://schemas.openxmlformats.org/drawingml/2006/wordprocessingDrawing" xmlns:w10="urn:schemas-microsoft-com:office:word" xmlns:w="http://schemas.openxmlformats.org/wordprocessingml/2006/main" xmlns:w14="http://schemas.microsoft.com/office/word/2010/wordml" xmlns:w15="http://schemas.microsoft.com/office/word/2012/wordml" xmlns:w16se="http://schemas.microsoft.com/office/word/2015/wordml/symex" xmlns:wpg="http://schemas.microsoft.com/office/word/2010/wordprocessingGroup" xmlns:wpi="http://schemas.microsoft.com/office/word/2010/wordprocessingInk" xmlns:wne="http://schemas.microsoft.com/office/word/2006/wordml" xmlns:wps="http://schemas.microsoft.com/office/word/2010/wordprocessingShape" mc:Ignorable="w14 w15 w16se wp14">
   <w:sdt>
     <w:sdtPr>
-      <w:id w:val="1042713546"/>
+      <w:id w:val="-960650309"/>
       <w:docPartObj>
         <w:docPartGallery w:val="Page Numbers (Top of Page)"/>
         <w:docPartUnique/>
@@ -29393,7 +29608,7 @@
           <w:rPr>
             <w:noProof/>
           </w:rPr>
-          <w:t>69</w:t>
+          <w:t>70</w:t>
         </w:r>
         <w:r>
           <w:fldChar w:fldCharType="end"/>
@@ -30362,8 +30577,10 @@
     <w:link w:val="Ttulo1Char"/>
     <w:uiPriority w:val="9"/>
     <w:qFormat/>
-    <w:rsid w:val="00931370"/>
+    <w:rsid w:val="00935B27"/>
     <w:pPr>
+      <w:spacing w:line="360" w:lineRule="auto"/>
+      <w:jc w:val="both"/>
       <w:outlineLvl w:val="0"/>
     </w:pPr>
     <w:rPr>
@@ -30378,8 +30595,9 @@
     <w:uiPriority w:val="9"/>
     <w:unhideWhenUsed/>
     <w:qFormat/>
-    <w:rsid w:val="00931370"/>
+    <w:rsid w:val="00935B27"/>
     <w:pPr>
+      <w:spacing w:line="360" w:lineRule="auto"/>
       <w:outlineLvl w:val="1"/>
     </w:pPr>
     <w:rPr>
@@ -30647,7 +30865,7 @@
     <w:basedOn w:val="Fontepargpadro"/>
     <w:link w:val="Ttulo1"/>
     <w:uiPriority w:val="9"/>
-    <w:rsid w:val="00931370"/>
+    <w:rsid w:val="00935B27"/>
     <w:rPr>
       <w:rFonts w:ascii="Times New Roman" w:eastAsia="SimSun" w:hAnsi="Times New Roman" w:cs="Times New Roman"/>
       <w:b/>
@@ -30837,7 +31055,7 @@
     <w:basedOn w:val="Fontepargpadro"/>
     <w:link w:val="Ttulo2"/>
     <w:uiPriority w:val="9"/>
-    <w:rsid w:val="00931370"/>
+    <w:rsid w:val="00935B27"/>
     <w:rPr>
       <w:rFonts w:ascii="Times New Roman" w:eastAsia="SimSun" w:hAnsi="Times New Roman" w:cs="Times New Roman"/>
       <w:caps/>
@@ -30977,7 +31195,7 @@
     <w:charset w:val="00"/>
     <w:family w:val="roman"/>
     <w:pitch w:val="variable"/>
-    <w:sig w:usb0="E0002EFF" w:usb1="C000785B" w:usb2="00000009" w:usb3="00000000" w:csb0="000001FF" w:csb1="00000000"/>
+    <w:sig w:usb0="E0002AFF" w:usb1="C0007843" w:usb2="00000009" w:usb3="00000000" w:csb0="000001FF" w:csb1="00000000"/>
   </w:font>
   <w:font w:name="Courier New">
     <w:panose1 w:val="02070309020205020404"/>
@@ -30998,14 +31216,14 @@
     <w:charset w:val="00"/>
     <w:family w:val="swiss"/>
     <w:pitch w:val="variable"/>
-    <w:sig w:usb0="E4002EFF" w:usb1="C200247B" w:usb2="00000009" w:usb3="00000000" w:csb0="000001FF" w:csb1="00000000"/>
+    <w:sig w:usb0="E0002AFF" w:usb1="4000ACFF" w:usb2="00000001" w:usb3="00000000" w:csb0="000001FF" w:csb1="00000000"/>
   </w:font>
   <w:font w:name="Arial">
     <w:panose1 w:val="020B0604020202020204"/>
     <w:charset w:val="00"/>
     <w:family w:val="swiss"/>
     <w:pitch w:val="variable"/>
-    <w:sig w:usb0="E0002EFF" w:usb1="C000785B" w:usb2="00000009" w:usb3="00000000" w:csb0="000001FF" w:csb1="00000000"/>
+    <w:sig w:usb0="E0002AFF" w:usb1="C0007843" w:usb2="00000009" w:usb3="00000000" w:csb0="000001FF" w:csb1="00000000"/>
   </w:font>
   <w:font w:name="SimSun">
     <w:altName w:val="宋体"/>
@@ -31805,7 +32023,7 @@
 </file>
 
 <file path=customXml/itemProps1.xml><?xml version="1.0" encoding="utf-8"?>
-<ds:datastoreItem xmlns:ds="http://schemas.openxmlformats.org/officeDocument/2006/customXml" ds:itemID="{542D2B19-0C1C-47A1-83BE-2A9BABACC79F}">
+<ds:datastoreItem xmlns:ds="http://schemas.openxmlformats.org/officeDocument/2006/customXml" ds:itemID="{FD624F15-2339-498C-9EEF-BBE8510C37AC}">
   <ds:schemaRefs>
     <ds:schemaRef ds:uri="http://schemas.openxmlformats.org/officeDocument/2006/bibliography"/>
   </ds:schemaRefs>

</xml_diff>